<commit_message>
Creación memoria sprint 1
</commit_message>
<xml_diff>
--- a/Memoria/Memoria.docx
+++ b/Memoria/Memoria.docx
@@ -1,6 +1,6 @@
 
 <file path=word/document.xml><?xml version="1.0" encoding="utf-8"?>
-<w:document xmlns:wpc="http://schemas.microsoft.com/office/word/2010/wordprocessingCanvas" xmlns:cx="http://schemas.microsoft.com/office/drawing/2014/chartex" xmlns:cx1="http://schemas.microsoft.com/office/drawing/2015/9/8/chartex" xmlns:cx2="http://schemas.microsoft.com/office/drawing/2015/10/21/chartex" xmlns:cx3="http://schemas.microsoft.com/office/drawing/2016/5/9/chartex" xmlns:cx4="http://schemas.microsoft.com/office/drawing/2016/5/10/chartex" xmlns:cx5="http://schemas.microsoft.com/office/drawing/2016/5/11/chartex" xmlns:cx6="http://schemas.microsoft.com/office/drawing/2016/5/12/chartex" xmlns:cx7="http://schemas.microsoft.com/office/drawing/2016/5/13/chartex" xmlns:cx8="http://schemas.microsoft.com/office/drawing/2016/5/14/chartex" xmlns:mc="http://schemas.openxmlformats.org/markup-compatibility/2006" xmlns:aink="http://schemas.microsoft.com/office/drawing/2016/ink" xmlns:am3d="http://schemas.microsoft.com/office/drawing/2017/model3d" xmlns:o="urn:schemas-microsoft-com:office:office" xmlns:oel="http://schemas.microsoft.com/office/2019/extlst" xmlns:r="http://schemas.openxmlformats.org/officeDocument/2006/relationships" xmlns:m="http://schemas.openxmlformats.org/officeDocument/2006/math" xmlns:v="urn:schemas-microsoft-com:vml" xmlns:wp14="http://schemas.microsoft.com/office/word/2010/wordprocessingDrawing" xmlns:wp="http://schemas.openxmlformats.org/drawingml/2006/wordprocessingDrawing" xmlns:w10="urn:schemas-microsoft-com:office:word" xmlns:w="http://schemas.openxmlformats.org/wordprocessingml/2006/main" xmlns:w14="http://schemas.microsoft.com/office/word/2010/wordml" xmlns:w15="http://schemas.microsoft.com/office/word/2012/wordml" xmlns:w16cex="http://schemas.microsoft.com/office/word/2018/wordml/cex" xmlns:w16cid="http://schemas.microsoft.com/office/word/2016/wordml/cid" xmlns:w16="http://schemas.microsoft.com/office/word/2018/wordml" xmlns:w16du="http://schemas.microsoft.com/office/word/2023/wordml/word16du" xmlns:w16sdtdh="http://schemas.microsoft.com/office/word/2020/wordml/sdtdatahash" xmlns:w16sdtfl="http://schemas.microsoft.com/office/word/2024/wordml/sdtformatlock" xmlns:w16se="http://schemas.microsoft.com/office/word/2015/wordml/symex" xmlns:wpg="http://schemas.microsoft.com/office/word/2010/wordprocessingGroup" xmlns:wpi="http://schemas.microsoft.com/office/word/2010/wordprocessingInk" xmlns:wne="http://schemas.microsoft.com/office/word/2006/wordml" xmlns:wps="http://schemas.microsoft.com/office/word/2010/wordprocessingShape" mc:Ignorable="w14 w15 w16se w16cid w16 w16cex w16sdtdh w16sdtfl w16du wp14">
+<w:document xmlns:wpc="http://schemas.microsoft.com/office/word/2010/wordprocessingCanvas" xmlns:cx="http://schemas.microsoft.com/office/drawing/2014/chartex" xmlns:cx1="http://schemas.microsoft.com/office/drawing/2015/9/8/chartex" xmlns:cx2="http://schemas.microsoft.com/office/drawing/2015/10/21/chartex" xmlns:cx3="http://schemas.microsoft.com/office/drawing/2016/5/9/chartex" xmlns:cx4="http://schemas.microsoft.com/office/drawing/2016/5/10/chartex" xmlns:cx5="http://schemas.microsoft.com/office/drawing/2016/5/11/chartex" xmlns:cx6="http://schemas.microsoft.com/office/drawing/2016/5/12/chartex" xmlns:cx7="http://schemas.microsoft.com/office/drawing/2016/5/13/chartex" xmlns:cx8="http://schemas.microsoft.com/office/drawing/2016/5/14/chartex" xmlns:mc="http://schemas.openxmlformats.org/markup-compatibility/2006" xmlns:aink="http://schemas.microsoft.com/office/drawing/2016/ink" xmlns:am3d="http://schemas.microsoft.com/office/drawing/2017/model3d" xmlns:o="urn:schemas-microsoft-com:office:office" xmlns:r="http://schemas.openxmlformats.org/officeDocument/2006/relationships" xmlns:m="http://schemas.openxmlformats.org/officeDocument/2006/math" xmlns:v="urn:schemas-microsoft-com:vml" xmlns:wp14="http://schemas.microsoft.com/office/word/2010/wordprocessingDrawing" xmlns:wp="http://schemas.openxmlformats.org/drawingml/2006/wordprocessingDrawing" xmlns:w10="urn:schemas-microsoft-com:office:word" xmlns:w="http://schemas.openxmlformats.org/wordprocessingml/2006/main" xmlns:w14="http://schemas.microsoft.com/office/word/2010/wordml" xmlns:w15="http://schemas.microsoft.com/office/word/2012/wordml" xmlns:w16cex="http://schemas.microsoft.com/office/word/2018/wordml/cex" xmlns:w16cid="http://schemas.microsoft.com/office/word/2016/wordml/cid" xmlns:w16="http://schemas.microsoft.com/office/word/2018/wordml" xmlns:w16sdtdh="http://schemas.microsoft.com/office/word/2020/wordml/sdtdatahash" xmlns:w16se="http://schemas.microsoft.com/office/word/2015/wordml/symex" xmlns:wpg="http://schemas.microsoft.com/office/word/2010/wordprocessingGroup" xmlns:wpi="http://schemas.microsoft.com/office/word/2010/wordprocessingInk" xmlns:wne="http://schemas.microsoft.com/office/word/2006/wordml" xmlns:wps="http://schemas.microsoft.com/office/word/2010/wordprocessingShape" mc:Ignorable="w14 w15 w16se w16cid w16 w16cex w16sdtdh wp14">
   <w:body>
     <w:sdt>
       <w:sdtPr>
@@ -58,7 +58,7 @@
                         <pic:cNvPicPr/>
                       </pic:nvPicPr>
                       <pic:blipFill>
-                        <a:blip r:embed="rId6" cstate="print">
+                        <a:blip r:embed="rId9" cstate="print">
                           <a:duotone>
                             <a:schemeClr val="accent1">
                               <a:shade val="45000"/>
@@ -167,6 +167,7 @@
             <w:dataBinding w:prefixMappings="xmlns:ns0='http://purl.org/dc/elements/1.1/' xmlns:ns1='http://schemas.openxmlformats.org/package/2006/metadata/core-properties' " w:xpath="/ns1:coreProperties[1]/ns0:subject[1]" w:storeItemID="{6C3C8BC8-F283-45AE-878A-BAB7291924A1}"/>
             <w:text/>
           </w:sdtPr>
+          <w:sdtEndPr/>
           <w:sdtContent>
             <w:p>
               <w:pPr>
@@ -294,13 +295,14 @@
                                   <w:tag w:val=""/>
                                   <w:id w:val="197127006"/>
                                   <w:dataBinding w:prefixMappings="xmlns:ns0='http://schemas.microsoft.com/office/2006/coverPageProps' " w:xpath="/ns0:CoverPageProperties[1]/ns0:PublishDate[1]" w:storeItemID="{55AF091B-3C7A-41E3-B477-F2FDAA23CFDA}"/>
-                                  <w:date w:fullDate="2025-11-08T00:00:00Z">
+                                  <w:date>
                                     <w:dateFormat w:val="d 'de' MMMM 'de' yyyy"/>
                                     <w:lid w:val="es-ES"/>
                                     <w:storeMappedDataAs w:val="dateTime"/>
                                     <w:calendar w:val="gregorian"/>
                                   </w:date>
                                 </w:sdtPr>
+                                <w:sdtEndPr/>
                                 <w:sdtContent>
                                   <w:p>
                                     <w:pPr>
@@ -321,7 +323,16 @@
                                         <w:sz w:val="28"/>
                                         <w:szCs w:val="28"/>
                                       </w:rPr>
-                                      <w:t>8 de noviembre de 2025</w:t>
+                                      <w:t>9</w:t>
+                                    </w:r>
+                                    <w:r>
+                                      <w:rPr>
+                                        <w:caps/>
+                                        <w:color w:val="4472C4" w:themeColor="accent1"/>
+                                        <w:sz w:val="28"/>
+                                        <w:szCs w:val="28"/>
+                                      </w:rPr>
+                                      <w:t xml:space="preserve"> de noviembre de 2025</w:t>
                                     </w:r>
                                   </w:p>
                                 </w:sdtContent>
@@ -346,6 +357,7 @@
                                     <w:dataBinding w:prefixMappings="xmlns:ns0='http://schemas.openxmlformats.org/officeDocument/2006/extended-properties' " w:xpath="/ns0:Properties[1]/ns0:Company[1]" w:storeItemID="{6668398D-A668-4E3E-A5EB-62B293D839F1}"/>
                                     <w:text/>
                                   </w:sdtPr>
+                                  <w:sdtEndPr/>
                                   <w:sdtContent>
                                     <w:r>
                                       <w:rPr>
@@ -376,12 +388,13 @@
                                     <w:dataBinding w:prefixMappings="xmlns:ns0='http://schemas.microsoft.com/office/2006/coverPageProps' " w:xpath="/ns0:CoverPageProperties[1]/ns0:CompanyAddress[1]" w:storeItemID="{55AF091B-3C7A-41E3-B477-F2FDAA23CFDA}"/>
                                     <w:text/>
                                   </w:sdtPr>
+                                  <w:sdtEndPr/>
                                   <w:sdtContent>
                                     <w:r>
                                       <w:rPr>
                                         <w:color w:val="4472C4" w:themeColor="accent1"/>
                                       </w:rPr>
-                                      <w:t>Desarrollo de Aplicaciones Web</w:t>
+                                      <w:t>Eduardo Piquer Sánchez</w:t>
                                     </w:r>
                                   </w:sdtContent>
                                 </w:sdt>
@@ -412,7 +425,7 @@
                     <v:stroke joinstyle="miter"/>
                     <v:path gradientshapeok="t" o:connecttype="rect"/>
                   </v:shapetype>
-                  <v:shape id="Cuadro de texto 146" o:spid="_x0000_s1026" type="#_x0000_t202" style="position:absolute;left:0;text-align:left;margin-left:0;margin-top:0;width:516pt;height:43.9pt;z-index:251659264;visibility:visible;mso-wrap-style:square;mso-width-percent:1000;mso-height-percent:0;mso-top-percent:850;mso-wrap-distance-left:9pt;mso-wrap-distance-top:0;mso-wrap-distance-right:9pt;mso-wrap-distance-bottom:0;mso-position-horizontal:center;mso-position-horizontal-relative:margin;mso-position-vertical-relative:page;mso-width-percent:1000;mso-height-percent:0;mso-top-percent:850;mso-width-relative:margin;mso-height-relative:margin;v-text-anchor:bottom" o:gfxdata="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" filled="f" stroked="f" strokeweight=".5pt">
+                  <v:shape id="Cuadro de texto 146" o:spid="_x0000_s1026" type="#_x0000_t202" style="position:absolute;left:0;text-align:left;margin-left:0;margin-top:0;width:516pt;height:43.9pt;z-index:251659264;visibility:visible;mso-wrap-style:square;mso-width-percent:1000;mso-height-percent:0;mso-top-percent:850;mso-wrap-distance-left:9pt;mso-wrap-distance-top:0;mso-wrap-distance-right:9pt;mso-wrap-distance-bottom:0;mso-position-horizontal:center;mso-position-horizontal-relative:margin;mso-position-vertical-relative:page;mso-width-percent:1000;mso-height-percent:0;mso-top-percent:850;mso-width-relative:margin;mso-height-relative:margin;v-text-anchor:bottom" o:gfxdata="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" filled="f" stroked="f" strokeweight=".5pt">
                     <v:textbox style="mso-fit-shape-to-text:t" inset="0,0,0,0">
                       <w:txbxContent>
                         <w:sdt>
@@ -427,13 +440,14 @@
                             <w:tag w:val=""/>
                             <w:id w:val="197127006"/>
                             <w:dataBinding w:prefixMappings="xmlns:ns0='http://schemas.microsoft.com/office/2006/coverPageProps' " w:xpath="/ns0:CoverPageProperties[1]/ns0:PublishDate[1]" w:storeItemID="{55AF091B-3C7A-41E3-B477-F2FDAA23CFDA}"/>
-                            <w:date w:fullDate="2025-11-08T00:00:00Z">
+                            <w:date>
                               <w:dateFormat w:val="d 'de' MMMM 'de' yyyy"/>
                               <w:lid w:val="es-ES"/>
                               <w:storeMappedDataAs w:val="dateTime"/>
                               <w:calendar w:val="gregorian"/>
                             </w:date>
                           </w:sdtPr>
+                          <w:sdtEndPr/>
                           <w:sdtContent>
                             <w:p>
                               <w:pPr>
@@ -454,7 +468,16 @@
                                   <w:sz w:val="28"/>
                                   <w:szCs w:val="28"/>
                                 </w:rPr>
-                                <w:t>8 de noviembre de 2025</w:t>
+                                <w:t>9</w:t>
+                              </w:r>
+                              <w:r>
+                                <w:rPr>
+                                  <w:caps/>
+                                  <w:color w:val="4472C4" w:themeColor="accent1"/>
+                                  <w:sz w:val="28"/>
+                                  <w:szCs w:val="28"/>
+                                </w:rPr>
+                                <w:t xml:space="preserve"> de noviembre de 2025</w:t>
                               </w:r>
                             </w:p>
                           </w:sdtContent>
@@ -479,6 +502,7 @@
                               <w:dataBinding w:prefixMappings="xmlns:ns0='http://schemas.openxmlformats.org/officeDocument/2006/extended-properties' " w:xpath="/ns0:Properties[1]/ns0:Company[1]" w:storeItemID="{6668398D-A668-4E3E-A5EB-62B293D839F1}"/>
                               <w:text/>
                             </w:sdtPr>
+                            <w:sdtEndPr/>
                             <w:sdtContent>
                               <w:r>
                                 <w:rPr>
@@ -509,12 +533,13 @@
                               <w:dataBinding w:prefixMappings="xmlns:ns0='http://schemas.microsoft.com/office/2006/coverPageProps' " w:xpath="/ns0:CoverPageProperties[1]/ns0:CompanyAddress[1]" w:storeItemID="{55AF091B-3C7A-41E3-B477-F2FDAA23CFDA}"/>
                               <w:text/>
                             </w:sdtPr>
+                            <w:sdtEndPr/>
                             <w:sdtContent>
                               <w:r>
                                 <w:rPr>
                                   <w:color w:val="4472C4" w:themeColor="accent1"/>
                                 </w:rPr>
-                                <w:t>Desarrollo de Aplicaciones Web</w:t>
+                                <w:t>Eduardo Piquer Sánchez</w:t>
                               </w:r>
                             </w:sdtContent>
                           </w:sdt>
@@ -548,7 +573,7 @@
                         <pic:cNvPicPr/>
                       </pic:nvPicPr>
                       <pic:blipFill>
-                        <a:blip r:embed="rId7" cstate="print">
+                        <a:blip r:embed="rId10" cstate="print">
                           <a:duotone>
                             <a:schemeClr val="accent1">
                               <a:shade val="45000"/>
@@ -593,6 +618,359 @@
           <w:r>
             <w:br w:type="page"/>
           </w:r>
+        </w:p>
+        <w:p>
+          <w:pPr>
+            <w:jc w:val="left"/>
+            <w:rPr>
+              <w:rFonts w:asciiTheme="majorHAnsi" w:eastAsiaTheme="majorEastAsia" w:hAnsiTheme="majorHAnsi" w:cstheme="majorBidi"/>
+              <w:color w:val="2F5496" w:themeColor="accent1" w:themeShade="BF"/>
+              <w:sz w:val="40"/>
+              <w:szCs w:val="40"/>
+            </w:rPr>
+          </w:pPr>
+        </w:p>
+        <w:sdt>
+          <w:sdtPr>
+            <w:id w:val="-1158763248"/>
+            <w:docPartObj>
+              <w:docPartGallery w:val="Table of Contents"/>
+              <w:docPartUnique/>
+            </w:docPartObj>
+          </w:sdtPr>
+          <w:sdtEndPr>
+            <w:rPr>
+              <w:rFonts w:asciiTheme="minorHAnsi" w:eastAsiaTheme="minorHAnsi" w:hAnsiTheme="minorHAnsi" w:cstheme="minorBidi"/>
+              <w:b/>
+              <w:bCs/>
+              <w:color w:val="auto"/>
+              <w:kern w:val="2"/>
+              <w:sz w:val="26"/>
+              <w:szCs w:val="24"/>
+              <w:lang w:eastAsia="en-US"/>
+              <w14:ligatures w14:val="standardContextual"/>
+            </w:rPr>
+          </w:sdtEndPr>
+          <w:sdtContent>
+            <w:p>
+              <w:pPr>
+                <w:pStyle w:val="TtuloTDC"/>
+                <w:jc w:val="center"/>
+                <w:rPr>
+                  <w:b/>
+                  <w:bCs/>
+                </w:rPr>
+              </w:pPr>
+              <w:r>
+                <w:rPr>
+                  <w:b/>
+                  <w:bCs/>
+                </w:rPr>
+                <w:t>Índice:</w:t>
+              </w:r>
+            </w:p>
+            <w:p>
+              <w:pPr>
+                <w:rPr>
+                  <w:lang w:eastAsia="es-ES"/>
+                </w:rPr>
+              </w:pPr>
+            </w:p>
+            <w:p>
+              <w:pPr>
+                <w:pStyle w:val="TDC1"/>
+                <w:tabs>
+                  <w:tab w:val="left" w:pos="440"/>
+                  <w:tab w:val="right" w:leader="dot" w:pos="8494"/>
+                </w:tabs>
+                <w:rPr>
+                  <w:noProof/>
+                </w:rPr>
+              </w:pPr>
+              <w:r>
+                <w:fldChar w:fldCharType="begin"/>
+              </w:r>
+              <w:r>
+                <w:instrText xml:space="preserve"> TOC \o "1-3" \h \z \u </w:instrText>
+              </w:r>
+              <w:r>
+                <w:fldChar w:fldCharType="separate"/>
+              </w:r>
+              <w:hyperlink w:anchor="_Toc213663764" w:history="1">
+                <w:r>
+                  <w:rPr>
+                    <w:rStyle w:val="Hipervnculo"/>
+                    <w:noProof/>
+                  </w:rPr>
+                  <w:t>1.</w:t>
+                </w:r>
+                <w:r>
+                  <w:rPr>
+                    <w:noProof/>
+                  </w:rPr>
+                  <w:tab/>
+                </w:r>
+                <w:r>
+                  <w:rPr>
+                    <w:rStyle w:val="Hipervnculo"/>
+                    <w:noProof/>
+                  </w:rPr>
+                  <w:t>Base de datos relacional:</w:t>
+                </w:r>
+                <w:r>
+                  <w:rPr>
+                    <w:noProof/>
+                    <w:webHidden/>
+                  </w:rPr>
+                  <w:tab/>
+                </w:r>
+                <w:r>
+                  <w:rPr>
+                    <w:noProof/>
+                    <w:webHidden/>
+                  </w:rPr>
+                  <w:fldChar w:fldCharType="begin"/>
+                </w:r>
+                <w:r>
+                  <w:rPr>
+                    <w:noProof/>
+                    <w:webHidden/>
+                  </w:rPr>
+                  <w:instrText xml:space="preserve"> PAGEREF _Toc213663764 \h </w:instrText>
+                </w:r>
+                <w:r>
+                  <w:rPr>
+                    <w:noProof/>
+                    <w:webHidden/>
+                  </w:rPr>
+                </w:r>
+                <w:r>
+                  <w:rPr>
+                    <w:noProof/>
+                    <w:webHidden/>
+                  </w:rPr>
+                  <w:fldChar w:fldCharType="separate"/>
+                </w:r>
+                <w:r>
+                  <w:rPr>
+                    <w:noProof/>
+                    <w:webHidden/>
+                  </w:rPr>
+                  <w:t>2</w:t>
+                </w:r>
+                <w:r>
+                  <w:rPr>
+                    <w:noProof/>
+                    <w:webHidden/>
+                  </w:rPr>
+                  <w:fldChar w:fldCharType="end"/>
+                </w:r>
+              </w:hyperlink>
+            </w:p>
+            <w:p>
+              <w:pPr>
+                <w:pStyle w:val="TDC1"/>
+                <w:tabs>
+                  <w:tab w:val="left" w:pos="440"/>
+                  <w:tab w:val="right" w:leader="dot" w:pos="8494"/>
+                </w:tabs>
+                <w:rPr>
+                  <w:noProof/>
+                </w:rPr>
+              </w:pPr>
+              <w:hyperlink w:anchor="_Toc213663765" w:history="1">
+                <w:r>
+                  <w:rPr>
+                    <w:rStyle w:val="Hipervnculo"/>
+                    <w:noProof/>
+                  </w:rPr>
+                  <w:t>2.</w:t>
+                </w:r>
+                <w:r>
+                  <w:rPr>
+                    <w:noProof/>
+                  </w:rPr>
+                  <w:tab/>
+                </w:r>
+                <w:r>
+                  <w:rPr>
+                    <w:rStyle w:val="Hipervnculo"/>
+                    <w:noProof/>
+                  </w:rPr>
+                  <w:t>Sprint 1:</w:t>
+                </w:r>
+                <w:r>
+                  <w:rPr>
+                    <w:noProof/>
+                    <w:webHidden/>
+                  </w:rPr>
+                  <w:tab/>
+                </w:r>
+                <w:r>
+                  <w:rPr>
+                    <w:noProof/>
+                    <w:webHidden/>
+                  </w:rPr>
+                  <w:fldChar w:fldCharType="begin"/>
+                </w:r>
+                <w:r>
+                  <w:rPr>
+                    <w:noProof/>
+                    <w:webHidden/>
+                  </w:rPr>
+                  <w:instrText xml:space="preserve"> PAGEREF _Toc213663765 \h </w:instrText>
+                </w:r>
+                <w:r>
+                  <w:rPr>
+                    <w:noProof/>
+                    <w:webHidden/>
+                  </w:rPr>
+                </w:r>
+                <w:r>
+                  <w:rPr>
+                    <w:noProof/>
+                    <w:webHidden/>
+                  </w:rPr>
+                  <w:fldChar w:fldCharType="separate"/>
+                </w:r>
+                <w:r>
+                  <w:rPr>
+                    <w:noProof/>
+                    <w:webHidden/>
+                  </w:rPr>
+                  <w:t>3</w:t>
+                </w:r>
+                <w:r>
+                  <w:rPr>
+                    <w:noProof/>
+                    <w:webHidden/>
+                  </w:rPr>
+                  <w:fldChar w:fldCharType="end"/>
+                </w:r>
+              </w:hyperlink>
+            </w:p>
+            <w:p>
+              <w:pPr>
+                <w:pStyle w:val="TDC1"/>
+                <w:tabs>
+                  <w:tab w:val="left" w:pos="440"/>
+                  <w:tab w:val="right" w:leader="dot" w:pos="8494"/>
+                </w:tabs>
+                <w:rPr>
+                  <w:noProof/>
+                </w:rPr>
+              </w:pPr>
+              <w:hyperlink w:anchor="_Toc213663766" w:history="1">
+                <w:r>
+                  <w:rPr>
+                    <w:rStyle w:val="Hipervnculo"/>
+                    <w:noProof/>
+                  </w:rPr>
+                  <w:t>3.</w:t>
+                </w:r>
+                <w:r>
+                  <w:rPr>
+                    <w:noProof/>
+                  </w:rPr>
+                  <w:tab/>
+                </w:r>
+                <w:r>
+                  <w:rPr>
+                    <w:rStyle w:val="Hipervnculo"/>
+                    <w:noProof/>
+                  </w:rPr>
+                  <w:t>Problemas encontrados:</w:t>
+                </w:r>
+                <w:r>
+                  <w:rPr>
+                    <w:noProof/>
+                    <w:webHidden/>
+                  </w:rPr>
+                  <w:tab/>
+                </w:r>
+                <w:r>
+                  <w:rPr>
+                    <w:noProof/>
+                    <w:webHidden/>
+                  </w:rPr>
+                  <w:fldChar w:fldCharType="begin"/>
+                </w:r>
+                <w:r>
+                  <w:rPr>
+                    <w:noProof/>
+                    <w:webHidden/>
+                  </w:rPr>
+                  <w:instrText xml:space="preserve"> PAGEREF _Toc213663766 \h </w:instrText>
+                </w:r>
+                <w:r>
+                  <w:rPr>
+                    <w:noProof/>
+                    <w:webHidden/>
+                  </w:rPr>
+                </w:r>
+                <w:r>
+                  <w:rPr>
+                    <w:noProof/>
+                    <w:webHidden/>
+                  </w:rPr>
+                  <w:fldChar w:fldCharType="separate"/>
+                </w:r>
+                <w:r>
+                  <w:rPr>
+                    <w:noProof/>
+                    <w:webHidden/>
+                  </w:rPr>
+                  <w:t>5</w:t>
+                </w:r>
+                <w:r>
+                  <w:rPr>
+                    <w:noProof/>
+                    <w:webHidden/>
+                  </w:rPr>
+                  <w:fldChar w:fldCharType="end"/>
+                </w:r>
+              </w:hyperlink>
+            </w:p>
+            <w:p>
+              <w:r>
+                <w:rPr>
+                  <w:b/>
+                  <w:bCs/>
+                </w:rPr>
+                <w:fldChar w:fldCharType="end"/>
+              </w:r>
+            </w:p>
+          </w:sdtContent>
+        </w:sdt>
+        <w:p>
+          <w:pPr>
+            <w:jc w:val="left"/>
+            <w:rPr>
+              <w:rFonts w:asciiTheme="majorHAnsi" w:eastAsiaTheme="majorEastAsia" w:hAnsiTheme="majorHAnsi" w:cstheme="majorBidi"/>
+              <w:color w:val="2F5496" w:themeColor="accent1" w:themeShade="BF"/>
+              <w:sz w:val="40"/>
+              <w:szCs w:val="40"/>
+            </w:rPr>
+          </w:pPr>
+          <w:r>
+            <w:rPr>
+              <w:rFonts w:asciiTheme="majorHAnsi" w:eastAsiaTheme="majorEastAsia" w:hAnsiTheme="majorHAnsi" w:cstheme="majorBidi"/>
+              <w:color w:val="2F5496" w:themeColor="accent1" w:themeShade="BF"/>
+              <w:sz w:val="40"/>
+              <w:szCs w:val="40"/>
+            </w:rPr>
+            <w:br w:type="page"/>
+          </w:r>
+        </w:p>
+        <w:p>
+          <w:pPr>
+            <w:pStyle w:val="Ttulo1"/>
+            <w:numPr>
+              <w:ilvl w:val="0"/>
+              <w:numId w:val="3"/>
+            </w:numPr>
+          </w:pPr>
+          <w:bookmarkStart w:id="0" w:name="_Toc213663764"/>
           <w:r>
             <w:lastRenderedPageBreak/>
             <w:t>Base de datos relacional</w:t>
@@ -600,6 +978,7 @@
           <w:r>
             <w:t>:</w:t>
           </w:r>
+          <w:bookmarkEnd w:id="0"/>
         </w:p>
         <w:p/>
       </w:sdtContent>
@@ -607,12 +986,12 @@
     <w:p>
       <w:pPr>
         <w:rPr>
-          <w:szCs w:val="26"/>
-        </w:rPr>
-      </w:pPr>
-      <w:r>
-        <w:rPr>
-          <w:szCs w:val="26"/>
+          <w:sz w:val="24"/>
+        </w:rPr>
+      </w:pPr>
+      <w:r>
+        <w:rPr>
+          <w:sz w:val="24"/>
         </w:rPr>
         <w:t xml:space="preserve">Para crear la página web del restaurante </w:t>
       </w:r>
@@ -621,7 +1000,7 @@
         <w:rPr>
           <w:b/>
           <w:bCs/>
-          <w:szCs w:val="26"/>
+          <w:sz w:val="24"/>
         </w:rPr>
         <w:t>Grid</w:t>
       </w:r>
@@ -630,7 +1009,7 @@
         <w:rPr>
           <w:b/>
           <w:bCs/>
-          <w:szCs w:val="26"/>
+          <w:sz w:val="24"/>
         </w:rPr>
         <w:t xml:space="preserve"> &amp; </w:t>
       </w:r>
@@ -639,14 +1018,14 @@
         <w:rPr>
           <w:b/>
           <w:bCs/>
-          <w:szCs w:val="26"/>
+          <w:sz w:val="24"/>
         </w:rPr>
         <w:t>Growler</w:t>
       </w:r>
       <w:proofErr w:type="spellEnd"/>
       <w:r>
         <w:rPr>
-          <w:szCs w:val="26"/>
+          <w:sz w:val="24"/>
         </w:rPr>
         <w:t xml:space="preserve"> he creado y relacionado las siguientes tablas:</w:t>
       </w:r>
@@ -659,19 +1038,19 @@
           <w:numId w:val="2"/>
         </w:numPr>
         <w:rPr>
-          <w:szCs w:val="26"/>
-        </w:rPr>
-      </w:pPr>
-      <w:r>
-        <w:rPr>
-          <w:szCs w:val="26"/>
+          <w:sz w:val="24"/>
+        </w:rPr>
+      </w:pPr>
+      <w:r>
+        <w:rPr>
+          <w:sz w:val="24"/>
         </w:rPr>
         <w:t>Usuarios (</w:t>
       </w:r>
       <w:proofErr w:type="spellStart"/>
       <w:r>
         <w:rPr>
-          <w:szCs w:val="26"/>
+          <w:sz w:val="24"/>
           <w:u w:val="single"/>
         </w:rPr>
         <w:t>dni</w:t>
@@ -679,35 +1058,35 @@
       <w:proofErr w:type="spellEnd"/>
       <w:r>
         <w:rPr>
-          <w:szCs w:val="26"/>
+          <w:sz w:val="24"/>
         </w:rPr>
         <w:t xml:space="preserve">, nombre, apellidos, </w:t>
       </w:r>
       <w:proofErr w:type="spellStart"/>
       <w:r>
         <w:rPr>
-          <w:szCs w:val="26"/>
+          <w:sz w:val="24"/>
         </w:rPr>
         <w:t>telefono</w:t>
       </w:r>
       <w:proofErr w:type="spellEnd"/>
       <w:r>
         <w:rPr>
-          <w:szCs w:val="26"/>
+          <w:sz w:val="24"/>
         </w:rPr>
         <w:t xml:space="preserve">, </w:t>
       </w:r>
       <w:proofErr w:type="spellStart"/>
       <w:r>
         <w:rPr>
-          <w:szCs w:val="26"/>
+          <w:sz w:val="24"/>
         </w:rPr>
         <w:t>direccion</w:t>
       </w:r>
       <w:proofErr w:type="spellEnd"/>
       <w:r>
         <w:rPr>
-          <w:szCs w:val="26"/>
+          <w:sz w:val="24"/>
         </w:rPr>
         <w:t>, email, rol, estado)</w:t>
       </w:r>
@@ -720,32 +1099,32 @@
           <w:numId w:val="2"/>
         </w:numPr>
         <w:rPr>
-          <w:szCs w:val="26"/>
-        </w:rPr>
-      </w:pPr>
-      <w:r>
-        <w:rPr>
-          <w:szCs w:val="26"/>
+          <w:sz w:val="24"/>
+        </w:rPr>
+      </w:pPr>
+      <w:r>
+        <w:rPr>
+          <w:sz w:val="24"/>
         </w:rPr>
         <w:t>Reservas (</w:t>
       </w:r>
       <w:r>
         <w:rPr>
-          <w:szCs w:val="26"/>
+          <w:sz w:val="24"/>
           <w:u w:val="single"/>
         </w:rPr>
         <w:t>usuario</w:t>
       </w:r>
       <w:r>
         <w:rPr>
-          <w:szCs w:val="26"/>
+          <w:sz w:val="24"/>
         </w:rPr>
         <w:t xml:space="preserve">, </w:t>
       </w:r>
       <w:proofErr w:type="spellStart"/>
       <w:r>
         <w:rPr>
-          <w:szCs w:val="26"/>
+          <w:sz w:val="24"/>
           <w:u w:val="single"/>
         </w:rPr>
         <w:t>idm</w:t>
@@ -753,21 +1132,21 @@
       <w:proofErr w:type="spellEnd"/>
       <w:r>
         <w:rPr>
-          <w:szCs w:val="26"/>
+          <w:sz w:val="24"/>
         </w:rPr>
         <w:t xml:space="preserve">, </w:t>
       </w:r>
       <w:proofErr w:type="spellStart"/>
       <w:r>
         <w:rPr>
-          <w:szCs w:val="26"/>
+          <w:sz w:val="24"/>
         </w:rPr>
         <w:t>fechaHora</w:t>
       </w:r>
       <w:proofErr w:type="spellEnd"/>
       <w:r>
         <w:rPr>
-          <w:szCs w:val="26"/>
+          <w:sz w:val="24"/>
         </w:rPr>
         <w:t xml:space="preserve">, comensales) </w:t>
       </w:r>
@@ -780,19 +1159,19 @@
           <w:numId w:val="2"/>
         </w:numPr>
         <w:rPr>
-          <w:szCs w:val="26"/>
-        </w:rPr>
-      </w:pPr>
-      <w:r>
-        <w:rPr>
-          <w:szCs w:val="26"/>
+          <w:sz w:val="24"/>
+        </w:rPr>
+      </w:pPr>
+      <w:r>
+        <w:rPr>
+          <w:sz w:val="24"/>
         </w:rPr>
         <w:t>Productos (</w:t>
       </w:r>
       <w:proofErr w:type="spellStart"/>
       <w:r>
         <w:rPr>
-          <w:szCs w:val="26"/>
+          <w:sz w:val="24"/>
           <w:u w:val="single"/>
         </w:rPr>
         <w:t>idprod</w:t>
@@ -800,7 +1179,7 @@
       <w:proofErr w:type="spellEnd"/>
       <w:r>
         <w:rPr>
-          <w:szCs w:val="26"/>
+          <w:sz w:val="24"/>
         </w:rPr>
         <w:t>, nombre, descripción, precio, stock, estado, categoría)</w:t>
       </w:r>
@@ -813,19 +1192,19 @@
           <w:numId w:val="2"/>
         </w:numPr>
         <w:rPr>
-          <w:szCs w:val="26"/>
-        </w:rPr>
-      </w:pPr>
-      <w:r>
-        <w:rPr>
-          <w:szCs w:val="26"/>
+          <w:sz w:val="24"/>
+        </w:rPr>
+      </w:pPr>
+      <w:r>
+        <w:rPr>
+          <w:sz w:val="24"/>
         </w:rPr>
         <w:t>Mesas (</w:t>
       </w:r>
       <w:proofErr w:type="spellStart"/>
       <w:r>
         <w:rPr>
-          <w:szCs w:val="26"/>
+          <w:sz w:val="24"/>
           <w:u w:val="single"/>
         </w:rPr>
         <w:t>idm</w:t>
@@ -833,7 +1212,7 @@
       <w:proofErr w:type="spellEnd"/>
       <w:r>
         <w:rPr>
-          <w:szCs w:val="26"/>
+          <w:sz w:val="24"/>
         </w:rPr>
         <w:t>, estado)</w:t>
       </w:r>
@@ -846,19 +1225,19 @@
           <w:numId w:val="2"/>
         </w:numPr>
         <w:rPr>
-          <w:szCs w:val="26"/>
-        </w:rPr>
-      </w:pPr>
-      <w:r>
-        <w:rPr>
-          <w:szCs w:val="26"/>
+          <w:sz w:val="24"/>
+        </w:rPr>
+      </w:pPr>
+      <w:r>
+        <w:rPr>
+          <w:sz w:val="24"/>
         </w:rPr>
         <w:t>Pedidos (</w:t>
       </w:r>
       <w:proofErr w:type="spellStart"/>
       <w:r>
         <w:rPr>
-          <w:szCs w:val="26"/>
+          <w:sz w:val="24"/>
           <w:u w:val="single"/>
         </w:rPr>
         <w:t>idped</w:t>
@@ -866,21 +1245,21 @@
       <w:proofErr w:type="spellEnd"/>
       <w:r>
         <w:rPr>
-          <w:szCs w:val="26"/>
+          <w:sz w:val="24"/>
         </w:rPr>
         <w:t xml:space="preserve">, usuario, estado, comentario, </w:t>
       </w:r>
       <w:proofErr w:type="spellStart"/>
       <w:r>
         <w:rPr>
-          <w:szCs w:val="26"/>
+          <w:sz w:val="24"/>
         </w:rPr>
         <w:t>idm</w:t>
       </w:r>
       <w:proofErr w:type="spellEnd"/>
       <w:r>
         <w:rPr>
-          <w:szCs w:val="26"/>
+          <w:sz w:val="24"/>
         </w:rPr>
         <w:t>)</w:t>
       </w:r>
@@ -893,25 +1272,25 @@
           <w:numId w:val="2"/>
         </w:numPr>
         <w:rPr>
-          <w:szCs w:val="26"/>
-        </w:rPr>
-      </w:pPr>
-      <w:r>
-        <w:rPr>
-          <w:szCs w:val="26"/>
+          <w:sz w:val="24"/>
+        </w:rPr>
+      </w:pPr>
+      <w:r>
+        <w:rPr>
+          <w:sz w:val="24"/>
         </w:rPr>
         <w:t>Categoría</w:t>
       </w:r>
       <w:r>
         <w:rPr>
-          <w:szCs w:val="26"/>
+          <w:sz w:val="24"/>
         </w:rPr>
         <w:t xml:space="preserve"> (</w:t>
       </w:r>
       <w:proofErr w:type="spellStart"/>
       <w:r>
         <w:rPr>
-          <w:szCs w:val="26"/>
+          <w:sz w:val="24"/>
           <w:u w:val="single"/>
         </w:rPr>
         <w:t>idc</w:t>
@@ -919,7 +1298,7 @@
       <w:proofErr w:type="spellEnd"/>
       <w:r>
         <w:rPr>
-          <w:szCs w:val="26"/>
+          <w:sz w:val="24"/>
         </w:rPr>
         <w:t>, nombre)</w:t>
       </w:r>
@@ -932,27 +1311,27 @@
           <w:numId w:val="2"/>
         </w:numPr>
         <w:rPr>
-          <w:szCs w:val="26"/>
+          <w:sz w:val="24"/>
         </w:rPr>
       </w:pPr>
       <w:proofErr w:type="spellStart"/>
       <w:r>
         <w:rPr>
-          <w:szCs w:val="26"/>
+          <w:sz w:val="24"/>
         </w:rPr>
         <w:t>Pedido_producto</w:t>
       </w:r>
       <w:proofErr w:type="spellEnd"/>
       <w:r>
         <w:rPr>
-          <w:szCs w:val="26"/>
+          <w:sz w:val="24"/>
         </w:rPr>
         <w:t xml:space="preserve"> (</w:t>
       </w:r>
       <w:proofErr w:type="spellStart"/>
       <w:r>
         <w:rPr>
-          <w:szCs w:val="26"/>
+          <w:sz w:val="24"/>
           <w:u w:val="single"/>
         </w:rPr>
         <w:t>idped</w:t>
@@ -960,14 +1339,14 @@
       <w:proofErr w:type="spellEnd"/>
       <w:r>
         <w:rPr>
-          <w:szCs w:val="26"/>
+          <w:sz w:val="24"/>
         </w:rPr>
         <w:t xml:space="preserve">, </w:t>
       </w:r>
       <w:proofErr w:type="spellStart"/>
       <w:r>
         <w:rPr>
-          <w:szCs w:val="26"/>
+          <w:sz w:val="24"/>
           <w:u w:val="single"/>
         </w:rPr>
         <w:t>idprod</w:t>
@@ -975,21 +1354,21 @@
       <w:proofErr w:type="spellEnd"/>
       <w:r>
         <w:rPr>
-          <w:szCs w:val="26"/>
+          <w:sz w:val="24"/>
         </w:rPr>
         <w:t xml:space="preserve">, </w:t>
       </w:r>
       <w:proofErr w:type="spellStart"/>
       <w:r>
         <w:rPr>
-          <w:szCs w:val="26"/>
+          <w:sz w:val="24"/>
         </w:rPr>
         <w:t>cant</w:t>
       </w:r>
       <w:proofErr w:type="spellEnd"/>
       <w:r>
         <w:rPr>
-          <w:szCs w:val="26"/>
+          <w:sz w:val="24"/>
         </w:rPr>
         <w:t>)</w:t>
       </w:r>
@@ -1020,7 +1399,7 @@
                     <pic:cNvPicPr/>
                   </pic:nvPicPr>
                   <pic:blipFill>
-                    <a:blip r:embed="rId8">
+                    <a:blip r:embed="rId11">
                       <a:extLst>
                         <a:ext uri="{28A0092B-C50C-407E-A947-70E740481C1C}">
                           <a14:useLocalDpi xmlns:a14="http://schemas.microsoft.com/office/drawing/2010/main" val="0"/>
@@ -1060,96 +1439,368 @@
         <w:pStyle w:val="Ttulo1"/>
         <w:numPr>
           <w:ilvl w:val="0"/>
-          <w:numId w:val="1"/>
+          <w:numId w:val="3"/>
         </w:numPr>
         <w:rPr>
           <w:u w:val="single"/>
         </w:rPr>
       </w:pPr>
+      <w:bookmarkStart w:id="1" w:name="_Toc213663765"/>
       <w:r>
         <w:lastRenderedPageBreak/>
         <w:t>Sprint 1:</w:t>
       </w:r>
+      <w:bookmarkEnd w:id="1"/>
     </w:p>
     <w:p/>
     <w:p>
-      <w:r>
-        <w:t xml:space="preserve">Es este primer sprint he creado la </w:t>
-      </w:r>
-      <w:proofErr w:type="gramStart"/>
-      <w:r>
-        <w:t>estructura  HTML</w:t>
-      </w:r>
-      <w:proofErr w:type="gramEnd"/>
-      <w:r>
-        <w:t xml:space="preserve">5 y diseño básico utilizando Bootstrap y CSS. </w:t>
+      <w:pPr>
+        <w:rPr>
+          <w:sz w:val="24"/>
+        </w:rPr>
+      </w:pPr>
+      <w:r>
+        <w:rPr>
+          <w:sz w:val="24"/>
+        </w:rPr>
+        <w:t xml:space="preserve">Durante este primer sprint, comencé generando una plantilla base en </w:t>
+      </w:r>
+      <w:r>
+        <w:rPr>
+          <w:b/>
+          <w:bCs/>
+          <w:sz w:val="24"/>
+        </w:rPr>
+        <w:t>HTML5</w:t>
+      </w:r>
+      <w:r>
+        <w:rPr>
+          <w:sz w:val="24"/>
+        </w:rPr>
+        <w:t xml:space="preserve">, pensada para adaptarse a las necesidades específicas de la práctica. A partir de esa estructura inicial, fui realizando distintas modificaciones y ajustes de diseño para adaptarla a mi propio estilo y al enfoque que quería darle al proyecto. Además, me apoyé en </w:t>
+      </w:r>
+      <w:r>
+        <w:rPr>
+          <w:b/>
+          <w:bCs/>
+          <w:sz w:val="24"/>
+        </w:rPr>
+        <w:t>Bootstrap</w:t>
+      </w:r>
+      <w:r>
+        <w:rPr>
+          <w:sz w:val="24"/>
+        </w:rPr>
+        <w:t xml:space="preserve"> para asegurar que la plantilla fuera totalmente responsive, garantizando así una correcta visualización en diferentes dispositivos y resoluciones de pantalla.</w:t>
+      </w:r>
+    </w:p>
+    <w:p>
+      <w:pPr>
+        <w:rPr>
+          <w:sz w:val="24"/>
+        </w:rPr>
+      </w:pPr>
+      <w:r>
+        <w:rPr>
+          <w:sz w:val="24"/>
+        </w:rPr>
+        <w:t xml:space="preserve">Después, </w:t>
+      </w:r>
+      <w:r>
+        <w:rPr>
+          <w:sz w:val="24"/>
+        </w:rPr>
+        <w:t>he creado</w:t>
+      </w:r>
+      <w:r>
+        <w:rPr>
+          <w:sz w:val="24"/>
+        </w:rPr>
+        <w:t xml:space="preserve"> la base de datos, definiendo todas las tablas, sus relaciones y atributos necesarios para el correcto funcionamiento del sistema. Una vez tuve la base de datos preparada, </w:t>
+      </w:r>
+      <w:r>
+        <w:rPr>
+          <w:sz w:val="24"/>
+        </w:rPr>
+        <w:t>he implementado</w:t>
+      </w:r>
+      <w:r>
+        <w:rPr>
+          <w:sz w:val="24"/>
+        </w:rPr>
+        <w:t xml:space="preserve"> la pantalla de inicio. En ella, según el rol del usuario, la página redirige automáticamente a la sección correspondiente. </w:t>
+      </w:r>
+    </w:p>
+    <w:p>
+      <w:pPr>
+        <w:rPr>
+          <w:sz w:val="24"/>
+        </w:rPr>
+      </w:pPr>
+    </w:p>
+    <w:p>
+      <w:pPr>
+        <w:rPr>
+          <w:sz w:val="24"/>
+        </w:rPr>
+      </w:pPr>
+      <w:r>
+        <w:rPr>
+          <w:noProof/>
+          <w:sz w:val="24"/>
+        </w:rPr>
+        <w:drawing>
+          <wp:inline distT="0" distB="0" distL="0" distR="0" wp14:anchorId="7503E10A" wp14:editId="423525C0">
+            <wp:extent cx="5399680" cy="4111143"/>
+            <wp:effectExtent l="0" t="0" r="0" b="3810"/>
+            <wp:docPr id="1" name="Imagen 1"/>
+            <wp:cNvGraphicFramePr>
+              <a:graphicFrameLocks xmlns:a="http://schemas.openxmlformats.org/drawingml/2006/main" noChangeAspect="1"/>
+            </wp:cNvGraphicFramePr>
+            <a:graphic xmlns:a="http://schemas.openxmlformats.org/drawingml/2006/main">
+              <a:graphicData uri="http://schemas.openxmlformats.org/drawingml/2006/picture">
+                <pic:pic xmlns:pic="http://schemas.openxmlformats.org/drawingml/2006/picture">
+                  <pic:nvPicPr>
+                    <pic:cNvPr id="1" name="Imagen 1"/>
+                    <pic:cNvPicPr/>
+                  </pic:nvPicPr>
+                  <pic:blipFill>
+                    <a:blip r:embed="rId12">
+                      <a:extLst>
+                        <a:ext uri="{28A0092B-C50C-407E-A947-70E740481C1C}">
+                          <a14:useLocalDpi xmlns:a14="http://schemas.microsoft.com/office/drawing/2010/main" val="0"/>
+                        </a:ext>
+                      </a:extLst>
+                    </a:blip>
+                    <a:stretch>
+                      <a:fillRect/>
+                    </a:stretch>
+                  </pic:blipFill>
+                  <pic:spPr>
+                    <a:xfrm>
+                      <a:off x="0" y="0"/>
+                      <a:ext cx="5418268" cy="4125295"/>
+                    </a:xfrm>
+                    <a:prstGeom prst="rect">
+                      <a:avLst/>
+                    </a:prstGeom>
+                  </pic:spPr>
+                </pic:pic>
+              </a:graphicData>
+            </a:graphic>
+          </wp:inline>
+        </w:drawing>
+      </w:r>
+    </w:p>
+    <w:p>
+      <w:pPr>
+        <w:rPr>
+          <w:sz w:val="24"/>
+        </w:rPr>
+      </w:pPr>
+    </w:p>
+    <w:p>
+      <w:pPr>
+        <w:rPr>
+          <w:sz w:val="24"/>
+        </w:rPr>
+      </w:pPr>
+      <w:r>
+        <w:rPr>
+          <w:sz w:val="24"/>
+        </w:rPr>
+        <w:t>También diseñé los menús de navegación para cada tipo de usuario, aunque en este sprint todavía no tienen funcionalidad completa.</w:t>
+      </w:r>
+    </w:p>
+    <w:p>
+      <w:pPr>
+        <w:rPr>
+          <w:sz w:val="24"/>
+        </w:rPr>
+      </w:pPr>
+    </w:p>
+    <w:p>
+      <w:pPr>
+        <w:rPr>
+          <w:sz w:val="24"/>
+        </w:rPr>
+      </w:pPr>
+    </w:p>
+    <w:p>
+      <w:pPr>
+        <w:rPr>
+          <w:sz w:val="24"/>
+        </w:rPr>
+      </w:pPr>
+      <w:r>
+        <w:rPr>
+          <w:sz w:val="24"/>
+        </w:rPr>
+        <w:t>A continuación, incorporé las medidas de seguridad básicas y el sistema de cierre de sesión, para garantizar un acceso controlado. Luego, desarrollé el sistema de registro de clientes, permitiendo que nuevos usuarios puedan crear su cuenta en la plataforma.</w:t>
+      </w:r>
+      <w:r>
+        <w:rPr>
+          <w:sz w:val="24"/>
+        </w:rPr>
+        <w:t xml:space="preserve"> La siguiente imagen muestra la seguridad del cliente.</w:t>
+      </w:r>
+    </w:p>
+    <w:p>
+      <w:pPr>
+        <w:rPr>
+          <w:sz w:val="24"/>
+        </w:rPr>
+      </w:pPr>
+    </w:p>
+    <w:p>
+      <w:pPr>
+        <w:rPr>
+          <w:sz w:val="24"/>
+        </w:rPr>
+      </w:pPr>
+      <w:r>
+        <w:rPr>
+          <w:noProof/>
+          <w:sz w:val="24"/>
+        </w:rPr>
+        <w:drawing>
+          <wp:inline distT="0" distB="0" distL="0" distR="0" wp14:anchorId="2AD58AFA" wp14:editId="023F0980">
+            <wp:extent cx="5400040" cy="1070610"/>
+            <wp:effectExtent l="0" t="0" r="0" b="0"/>
+            <wp:docPr id="2" name="Imagen 2"/>
+            <wp:cNvGraphicFramePr>
+              <a:graphicFrameLocks xmlns:a="http://schemas.openxmlformats.org/drawingml/2006/main" noChangeAspect="1"/>
+            </wp:cNvGraphicFramePr>
+            <a:graphic xmlns:a="http://schemas.openxmlformats.org/drawingml/2006/main">
+              <a:graphicData uri="http://schemas.openxmlformats.org/drawingml/2006/picture">
+                <pic:pic xmlns:pic="http://schemas.openxmlformats.org/drawingml/2006/picture">
+                  <pic:nvPicPr>
+                    <pic:cNvPr id="2" name="Imagen 2"/>
+                    <pic:cNvPicPr/>
+                  </pic:nvPicPr>
+                  <pic:blipFill>
+                    <a:blip r:embed="rId13">
+                      <a:extLst>
+                        <a:ext uri="{28A0092B-C50C-407E-A947-70E740481C1C}">
+                          <a14:useLocalDpi xmlns:a14="http://schemas.microsoft.com/office/drawing/2010/main" val="0"/>
+                        </a:ext>
+                      </a:extLst>
+                    </a:blip>
+                    <a:stretch>
+                      <a:fillRect/>
+                    </a:stretch>
+                  </pic:blipFill>
+                  <pic:spPr>
+                    <a:xfrm>
+                      <a:off x="0" y="0"/>
+                      <a:ext cx="5400040" cy="1070610"/>
+                    </a:xfrm>
+                    <a:prstGeom prst="rect">
+                      <a:avLst/>
+                    </a:prstGeom>
+                  </pic:spPr>
+                </pic:pic>
+              </a:graphicData>
+            </a:graphic>
+          </wp:inline>
+        </w:drawing>
+      </w:r>
+    </w:p>
+    <w:p>
+      <w:pPr>
+        <w:rPr>
+          <w:sz w:val="24"/>
+        </w:rPr>
+      </w:pPr>
+    </w:p>
+    <w:p>
+      <w:pPr>
+        <w:rPr>
+          <w:sz w:val="24"/>
+        </w:rPr>
+      </w:pPr>
+      <w:r>
+        <w:rPr>
+          <w:sz w:val="24"/>
+        </w:rPr>
+        <w:t xml:space="preserve">En la parte del encargado, </w:t>
+      </w:r>
+      <w:r>
+        <w:rPr>
+          <w:sz w:val="24"/>
+        </w:rPr>
+        <w:t xml:space="preserve">he creado las páginas </w:t>
+      </w:r>
+      <w:r>
+        <w:rPr>
+          <w:sz w:val="24"/>
+        </w:rPr>
+        <w:t xml:space="preserve">para crear, eliminar y modificar categorías, así como para añadir o actualizar productos y su stock. </w:t>
+      </w:r>
+    </w:p>
+    <w:p>
+      <w:pPr>
+        <w:rPr>
+          <w:sz w:val="24"/>
+        </w:rPr>
+      </w:pPr>
+    </w:p>
+    <w:p>
+      <w:pPr>
+        <w:rPr>
+          <w:sz w:val="24"/>
+        </w:rPr>
+      </w:pPr>
+      <w:r>
+        <w:rPr>
+          <w:noProof/>
+          <w:sz w:val="24"/>
+        </w:rPr>
+        <w:drawing>
+          <wp:inline distT="0" distB="0" distL="0" distR="0" wp14:anchorId="4696C840" wp14:editId="6648275A">
+            <wp:extent cx="5400040" cy="2606040"/>
+            <wp:effectExtent l="0" t="0" r="0" b="3810"/>
+            <wp:docPr id="3" name="Imagen 3"/>
+            <wp:cNvGraphicFramePr>
+              <a:graphicFrameLocks xmlns:a="http://schemas.openxmlformats.org/drawingml/2006/main" noChangeAspect="1"/>
+            </wp:cNvGraphicFramePr>
+            <a:graphic xmlns:a="http://schemas.openxmlformats.org/drawingml/2006/main">
+              <a:graphicData uri="http://schemas.openxmlformats.org/drawingml/2006/picture">
+                <pic:pic xmlns:pic="http://schemas.openxmlformats.org/drawingml/2006/picture">
+                  <pic:nvPicPr>
+                    <pic:cNvPr id="3" name="Imagen 3"/>
+                    <pic:cNvPicPr/>
+                  </pic:nvPicPr>
+                  <pic:blipFill>
+                    <a:blip r:embed="rId14" cstate="print">
+                      <a:extLst>
+                        <a:ext uri="{28A0092B-C50C-407E-A947-70E740481C1C}">
+                          <a14:useLocalDpi xmlns:a14="http://schemas.microsoft.com/office/drawing/2010/main" val="0"/>
+                        </a:ext>
+                      </a:extLst>
+                    </a:blip>
+                    <a:stretch>
+                      <a:fillRect/>
+                    </a:stretch>
+                  </pic:blipFill>
+                  <pic:spPr>
+                    <a:xfrm>
+                      <a:off x="0" y="0"/>
+                      <a:ext cx="5400040" cy="2606040"/>
+                    </a:xfrm>
+                    <a:prstGeom prst="rect">
+                      <a:avLst/>
+                    </a:prstGeom>
+                  </pic:spPr>
+                </pic:pic>
+              </a:graphicData>
+            </a:graphic>
+          </wp:inline>
+        </w:drawing>
       </w:r>
     </w:p>
     <w:p/>
     <w:p>
-      <w:r>
-        <w:t>Crear la estructura básica en HTML5 y el diseño responsive con Bootstrap.</w:t>
-      </w:r>
-    </w:p>
-    <w:p>
-      <w:r>
-        <w:t>o Crear la base de datos con todas sus tablas, relaciones, atributos y lo necesario</w:t>
-      </w:r>
-    </w:p>
-    <w:p>
-      <w:r>
-        <w:t>para su funcionamiento.</w:t>
-      </w:r>
-    </w:p>
-    <w:p>
-      <w:r>
-        <w:t>o Crear la pantalla de inicio, en la cual, según el rol, se redirija a la parte</w:t>
-      </w:r>
-    </w:p>
-    <w:p>
-      <w:r>
-        <w:t>correspondiente. En dicha parte se deben crear los navegadores/menús (</w:t>
-      </w:r>
-      <w:proofErr w:type="spellStart"/>
-      <w:r>
-        <w:t>navs</w:t>
-      </w:r>
-      <w:proofErr w:type="spellEnd"/>
-      <w:r>
-        <w:t>)</w:t>
-      </w:r>
-    </w:p>
-    <w:p>
-      <w:r>
-        <w:t>pertinentes, por ahora sin funcionalidad.</w:t>
-      </w:r>
-    </w:p>
-    <w:p>
-      <w:r>
-        <w:t>o Implementar las medidas de seguridad y el cierre de sesión.</w:t>
-      </w:r>
-    </w:p>
-    <w:p>
-      <w:r>
-        <w:t>o Crear el sistema de registro para los clientes.</w:t>
-      </w:r>
-    </w:p>
-    <w:p>
-      <w:r>
-        <w:t>o Crear el sistema de creación/eliminación/modificación de categorías y</w:t>
-      </w:r>
-    </w:p>
-    <w:p>
-      <w:r>
-        <w:t>añadir/modificar productos y stock en la parte del encargado.</w:t>
-      </w:r>
-    </w:p>
-    <w:p>
-      <w:r>
-        <w:t>o Documentar el proceso de autenticación y el registro de roles.</w:t>
-      </w:r>
-    </w:p>
-    <w:p>
       <w:pPr>
         <w:jc w:val="left"/>
       </w:pPr>
@@ -1162,25 +1813,40 @@
         <w:pStyle w:val="Ttulo1"/>
         <w:numPr>
           <w:ilvl w:val="0"/>
-          <w:numId w:val="1"/>
+          <w:numId w:val="3"/>
         </w:numPr>
       </w:pPr>
+      <w:bookmarkStart w:id="2" w:name="_Toc213663766"/>
       <w:r>
         <w:lastRenderedPageBreak/>
         <w:t>Problemas encontrados:</w:t>
       </w:r>
+      <w:bookmarkEnd w:id="2"/>
     </w:p>
     <w:p/>
     <w:p>
-      <w:r>
+      <w:pPr>
+        <w:rPr>
+          <w:sz w:val="24"/>
+        </w:rPr>
+      </w:pPr>
+      <w:r>
+        <w:rPr>
+          <w:sz w:val="24"/>
+        </w:rPr>
         <w:t>El primer contratiempo que he tenido ha sido al crear y mostrar la lista a la que se van agregando los productos antes de ser enviados a cocina y barra. Al final he creado un array de sesión, al que se va añadiendo uno a uno cada producto</w:t>
       </w:r>
       <w:r>
+        <w:rPr>
+          <w:sz w:val="24"/>
+        </w:rPr>
         <w:t xml:space="preserve">, y posteriormente se muestra en el lateral derecho de la página. </w:t>
       </w:r>
     </w:p>
     <w:p/>
     <w:sectPr>
+      <w:headerReference w:type="default" r:id="rId15"/>
+      <w:footerReference w:type="default" r:id="rId16"/>
       <w:pgSz w:w="11906" w:h="16838"/>
       <w:pgMar w:top="1417" w:right="1701" w:bottom="1417" w:left="1701" w:header="708" w:footer="708" w:gutter="0"/>
       <w:pgNumType w:start="0"/>
@@ -1192,19 +1858,210 @@
 </w:document>
 </file>
 
+<file path=word/endnotes.xml><?xml version="1.0" encoding="utf-8"?>
+<w:endnotes xmlns:wpc="http://schemas.microsoft.com/office/word/2010/wordprocessingCanvas" xmlns:cx="http://schemas.microsoft.com/office/drawing/2014/chartex" xmlns:cx1="http://schemas.microsoft.com/office/drawing/2015/9/8/chartex" xmlns:cx2="http://schemas.microsoft.com/office/drawing/2015/10/21/chartex" xmlns:cx3="http://schemas.microsoft.com/office/drawing/2016/5/9/chartex" xmlns:cx4="http://schemas.microsoft.com/office/drawing/2016/5/10/chartex" xmlns:cx5="http://schemas.microsoft.com/office/drawing/2016/5/11/chartex" xmlns:cx6="http://schemas.microsoft.com/office/drawing/2016/5/12/chartex" xmlns:cx7="http://schemas.microsoft.com/office/drawing/2016/5/13/chartex" xmlns:cx8="http://schemas.microsoft.com/office/drawing/2016/5/14/chartex" xmlns:mc="http://schemas.openxmlformats.org/markup-compatibility/2006" xmlns:aink="http://schemas.microsoft.com/office/drawing/2016/ink" xmlns:am3d="http://schemas.microsoft.com/office/drawing/2017/model3d" xmlns:o="urn:schemas-microsoft-com:office:office" xmlns:r="http://schemas.openxmlformats.org/officeDocument/2006/relationships" xmlns:m="http://schemas.openxmlformats.org/officeDocument/2006/math" xmlns:v="urn:schemas-microsoft-com:vml" xmlns:wp14="http://schemas.microsoft.com/office/word/2010/wordprocessingDrawing" xmlns:wp="http://schemas.openxmlformats.org/drawingml/2006/wordprocessingDrawing" xmlns:w10="urn:schemas-microsoft-com:office:word" xmlns:w="http://schemas.openxmlformats.org/wordprocessingml/2006/main" xmlns:w14="http://schemas.microsoft.com/office/word/2010/wordml" xmlns:w15="http://schemas.microsoft.com/office/word/2012/wordml" xmlns:w16cex="http://schemas.microsoft.com/office/word/2018/wordml/cex" xmlns:w16cid="http://schemas.microsoft.com/office/word/2016/wordml/cid" xmlns:w16="http://schemas.microsoft.com/office/word/2018/wordml" xmlns:w16sdtdh="http://schemas.microsoft.com/office/word/2020/wordml/sdtdatahash" xmlns:w16se="http://schemas.microsoft.com/office/word/2015/wordml/symex" xmlns:wpg="http://schemas.microsoft.com/office/word/2010/wordprocessingGroup" xmlns:wpi="http://schemas.microsoft.com/office/word/2010/wordprocessingInk" xmlns:wne="http://schemas.microsoft.com/office/word/2006/wordml" xmlns:wps="http://schemas.microsoft.com/office/word/2010/wordprocessingShape" mc:Ignorable="w14 w15 w16se w16cid w16 w16cex w16sdtdh wp14">
+  <w:endnote w:type="separator" w:id="-1">
+    <w:p>
+      <w:pPr>
+        <w:spacing w:after="0" w:line="240" w:lineRule="auto"/>
+      </w:pPr>
+      <w:r>
+        <w:separator/>
+      </w:r>
+    </w:p>
+  </w:endnote>
+  <w:endnote w:type="continuationSeparator" w:id="0">
+    <w:p>
+      <w:pPr>
+        <w:spacing w:after="0" w:line="240" w:lineRule="auto"/>
+      </w:pPr>
+      <w:r>
+        <w:continuationSeparator/>
+      </w:r>
+    </w:p>
+  </w:endnote>
+</w:endnotes>
+</file>
+
+<file path=word/footer1.xml><?xml version="1.0" encoding="utf-8"?>
+<w:ftr xmlns:wpc="http://schemas.microsoft.com/office/word/2010/wordprocessingCanvas" xmlns:cx="http://schemas.microsoft.com/office/drawing/2014/chartex" xmlns:cx1="http://schemas.microsoft.com/office/drawing/2015/9/8/chartex" xmlns:cx2="http://schemas.microsoft.com/office/drawing/2015/10/21/chartex" xmlns:cx3="http://schemas.microsoft.com/office/drawing/2016/5/9/chartex" xmlns:cx4="http://schemas.microsoft.com/office/drawing/2016/5/10/chartex" xmlns:cx5="http://schemas.microsoft.com/office/drawing/2016/5/11/chartex" xmlns:cx6="http://schemas.microsoft.com/office/drawing/2016/5/12/chartex" xmlns:cx7="http://schemas.microsoft.com/office/drawing/2016/5/13/chartex" xmlns:cx8="http://schemas.microsoft.com/office/drawing/2016/5/14/chartex" xmlns:mc="http://schemas.openxmlformats.org/markup-compatibility/2006" xmlns:aink="http://schemas.microsoft.com/office/drawing/2016/ink" xmlns:am3d="http://schemas.microsoft.com/office/drawing/2017/model3d" xmlns:o="urn:schemas-microsoft-com:office:office" xmlns:r="http://schemas.openxmlformats.org/officeDocument/2006/relationships" xmlns:m="http://schemas.openxmlformats.org/officeDocument/2006/math" xmlns:v="urn:schemas-microsoft-com:vml" xmlns:wp14="http://schemas.microsoft.com/office/word/2010/wordprocessingDrawing" xmlns:wp="http://schemas.openxmlformats.org/drawingml/2006/wordprocessingDrawing" xmlns:w10="urn:schemas-microsoft-com:office:word" xmlns:w="http://schemas.openxmlformats.org/wordprocessingml/2006/main" xmlns:w14="http://schemas.microsoft.com/office/word/2010/wordml" xmlns:w15="http://schemas.microsoft.com/office/word/2012/wordml" xmlns:w16cex="http://schemas.microsoft.com/office/word/2018/wordml/cex" xmlns:w16cid="http://schemas.microsoft.com/office/word/2016/wordml/cid" xmlns:w16="http://schemas.microsoft.com/office/word/2018/wordml" xmlns:w16sdtdh="http://schemas.microsoft.com/office/word/2020/wordml/sdtdatahash" xmlns:w16se="http://schemas.microsoft.com/office/word/2015/wordml/symex" xmlns:wpg="http://schemas.microsoft.com/office/word/2010/wordprocessingGroup" xmlns:wpi="http://schemas.microsoft.com/office/word/2010/wordprocessingInk" xmlns:wne="http://schemas.microsoft.com/office/word/2006/wordml" xmlns:wps="http://schemas.microsoft.com/office/word/2010/wordprocessingShape" mc:Ignorable="w14 w15 w16se w16cid w16 w16cex w16sdtdh wp14">
+  <w:p>
+    <w:pPr>
+      <w:pStyle w:val="Piedepgina"/>
+      <w:jc w:val="center"/>
+      <w:rPr>
+        <w:caps/>
+        <w:color w:val="4472C4" w:themeColor="accent1"/>
+      </w:rPr>
+    </w:pPr>
+    <w:r>
+      <w:rPr>
+        <w:caps/>
+        <w:color w:val="4472C4" w:themeColor="accent1"/>
+      </w:rPr>
+      <w:fldChar w:fldCharType="begin"/>
+    </w:r>
+    <w:r>
+      <w:rPr>
+        <w:caps/>
+        <w:color w:val="4472C4" w:themeColor="accent1"/>
+      </w:rPr>
+      <w:instrText>PAGE   \* MERGEFORMAT</w:instrText>
+    </w:r>
+    <w:r>
+      <w:rPr>
+        <w:caps/>
+        <w:color w:val="4472C4" w:themeColor="accent1"/>
+      </w:rPr>
+      <w:fldChar w:fldCharType="separate"/>
+    </w:r>
+    <w:r>
+      <w:rPr>
+        <w:caps/>
+        <w:color w:val="4472C4" w:themeColor="accent1"/>
+      </w:rPr>
+      <w:t>2</w:t>
+    </w:r>
+    <w:r>
+      <w:rPr>
+        <w:caps/>
+        <w:color w:val="4472C4" w:themeColor="accent1"/>
+      </w:rPr>
+      <w:fldChar w:fldCharType="end"/>
+    </w:r>
+  </w:p>
+  <w:p>
+    <w:pPr>
+      <w:pStyle w:val="Piedepgina"/>
+    </w:pPr>
+  </w:p>
+</w:ftr>
+</file>
+
+<file path=word/footnotes.xml><?xml version="1.0" encoding="utf-8"?>
+<w:footnotes xmlns:wpc="http://schemas.microsoft.com/office/word/2010/wordprocessingCanvas" xmlns:cx="http://schemas.microsoft.com/office/drawing/2014/chartex" xmlns:cx1="http://schemas.microsoft.com/office/drawing/2015/9/8/chartex" xmlns:cx2="http://schemas.microsoft.com/office/drawing/2015/10/21/chartex" xmlns:cx3="http://schemas.microsoft.com/office/drawing/2016/5/9/chartex" xmlns:cx4="http://schemas.microsoft.com/office/drawing/2016/5/10/chartex" xmlns:cx5="http://schemas.microsoft.com/office/drawing/2016/5/11/chartex" xmlns:cx6="http://schemas.microsoft.com/office/drawing/2016/5/12/chartex" xmlns:cx7="http://schemas.microsoft.com/office/drawing/2016/5/13/chartex" xmlns:cx8="http://schemas.microsoft.com/office/drawing/2016/5/14/chartex" xmlns:mc="http://schemas.openxmlformats.org/markup-compatibility/2006" xmlns:aink="http://schemas.microsoft.com/office/drawing/2016/ink" xmlns:am3d="http://schemas.microsoft.com/office/drawing/2017/model3d" xmlns:o="urn:schemas-microsoft-com:office:office" xmlns:r="http://schemas.openxmlformats.org/officeDocument/2006/relationships" xmlns:m="http://schemas.openxmlformats.org/officeDocument/2006/math" xmlns:v="urn:schemas-microsoft-com:vml" xmlns:wp14="http://schemas.microsoft.com/office/word/2010/wordprocessingDrawing" xmlns:wp="http://schemas.openxmlformats.org/drawingml/2006/wordprocessingDrawing" xmlns:w10="urn:schemas-microsoft-com:office:word" xmlns:w="http://schemas.openxmlformats.org/wordprocessingml/2006/main" xmlns:w14="http://schemas.microsoft.com/office/word/2010/wordml" xmlns:w15="http://schemas.microsoft.com/office/word/2012/wordml" xmlns:w16cex="http://schemas.microsoft.com/office/word/2018/wordml/cex" xmlns:w16cid="http://schemas.microsoft.com/office/word/2016/wordml/cid" xmlns:w16="http://schemas.microsoft.com/office/word/2018/wordml" xmlns:w16sdtdh="http://schemas.microsoft.com/office/word/2020/wordml/sdtdatahash" xmlns:w16se="http://schemas.microsoft.com/office/word/2015/wordml/symex" xmlns:wpg="http://schemas.microsoft.com/office/word/2010/wordprocessingGroup" xmlns:wpi="http://schemas.microsoft.com/office/word/2010/wordprocessingInk" xmlns:wne="http://schemas.microsoft.com/office/word/2006/wordml" xmlns:wps="http://schemas.microsoft.com/office/word/2010/wordprocessingShape" mc:Ignorable="w14 w15 w16se w16cid w16 w16cex w16sdtdh wp14">
+  <w:footnote w:type="separator" w:id="-1">
+    <w:p>
+      <w:pPr>
+        <w:spacing w:after="0" w:line="240" w:lineRule="auto"/>
+      </w:pPr>
+      <w:r>
+        <w:separator/>
+      </w:r>
+    </w:p>
+  </w:footnote>
+  <w:footnote w:type="continuationSeparator" w:id="0">
+    <w:p>
+      <w:pPr>
+        <w:spacing w:after="0" w:line="240" w:lineRule="auto"/>
+      </w:pPr>
+      <w:r>
+        <w:continuationSeparator/>
+      </w:r>
+    </w:p>
+  </w:footnote>
+</w:footnotes>
+</file>
+
+<file path=word/header1.xml><?xml version="1.0" encoding="utf-8"?>
+<w:hdr xmlns:wpc="http://schemas.microsoft.com/office/word/2010/wordprocessingCanvas" xmlns:cx="http://schemas.microsoft.com/office/drawing/2014/chartex" xmlns:cx1="http://schemas.microsoft.com/office/drawing/2015/9/8/chartex" xmlns:cx2="http://schemas.microsoft.com/office/drawing/2015/10/21/chartex" xmlns:cx3="http://schemas.microsoft.com/office/drawing/2016/5/9/chartex" xmlns:cx4="http://schemas.microsoft.com/office/drawing/2016/5/10/chartex" xmlns:cx5="http://schemas.microsoft.com/office/drawing/2016/5/11/chartex" xmlns:cx6="http://schemas.microsoft.com/office/drawing/2016/5/12/chartex" xmlns:cx7="http://schemas.microsoft.com/office/drawing/2016/5/13/chartex" xmlns:cx8="http://schemas.microsoft.com/office/drawing/2016/5/14/chartex" xmlns:mc="http://schemas.openxmlformats.org/markup-compatibility/2006" xmlns:aink="http://schemas.microsoft.com/office/drawing/2016/ink" xmlns:am3d="http://schemas.microsoft.com/office/drawing/2017/model3d" xmlns:o="urn:schemas-microsoft-com:office:office" xmlns:r="http://schemas.openxmlformats.org/officeDocument/2006/relationships" xmlns:m="http://schemas.openxmlformats.org/officeDocument/2006/math" xmlns:v="urn:schemas-microsoft-com:vml" xmlns:wp14="http://schemas.microsoft.com/office/word/2010/wordprocessingDrawing" xmlns:wp="http://schemas.openxmlformats.org/drawingml/2006/wordprocessingDrawing" xmlns:w10="urn:schemas-microsoft-com:office:word" xmlns:w="http://schemas.openxmlformats.org/wordprocessingml/2006/main" xmlns:w14="http://schemas.microsoft.com/office/word/2010/wordml" xmlns:w15="http://schemas.microsoft.com/office/word/2012/wordml" xmlns:w16cex="http://schemas.microsoft.com/office/word/2018/wordml/cex" xmlns:w16cid="http://schemas.microsoft.com/office/word/2016/wordml/cid" xmlns:w16="http://schemas.microsoft.com/office/word/2018/wordml" xmlns:w16sdtdh="http://schemas.microsoft.com/office/word/2020/wordml/sdtdatahash" xmlns:w16se="http://schemas.microsoft.com/office/word/2015/wordml/symex" xmlns:wpg="http://schemas.microsoft.com/office/word/2010/wordprocessingGroup" xmlns:wpi="http://schemas.microsoft.com/office/word/2010/wordprocessingInk" xmlns:wne="http://schemas.microsoft.com/office/word/2006/wordml" xmlns:wps="http://schemas.microsoft.com/office/word/2010/wordprocessingShape" mc:Ignorable="w14 w15 w16se w16cid w16 w16cex w16sdtdh wp14">
+  <w:p>
+    <w:pPr>
+      <w:pStyle w:val="Encabezado"/>
+    </w:pPr>
+    <w:r>
+      <w:rPr>
+        <w:noProof/>
+      </w:rPr>
+      <w:drawing>
+        <wp:anchor distT="0" distB="0" distL="114300" distR="114300" simplePos="0" relativeHeight="251658240" behindDoc="0" locked="0" layoutInCell="1" allowOverlap="1" wp14:anchorId="1978D04A" wp14:editId="350858D9">
+          <wp:simplePos x="0" y="0"/>
+          <wp:positionH relativeFrom="margin">
+            <wp:align>center</wp:align>
+          </wp:positionH>
+          <wp:positionV relativeFrom="paragraph">
+            <wp:posOffset>-244805</wp:posOffset>
+          </wp:positionV>
+          <wp:extent cx="592455" cy="592455"/>
+          <wp:effectExtent l="0" t="0" r="0" b="0"/>
+          <wp:wrapThrough wrapText="bothSides">
+            <wp:wrapPolygon edited="0">
+              <wp:start x="7640" y="0"/>
+              <wp:lineTo x="3473" y="2778"/>
+              <wp:lineTo x="0" y="7640"/>
+              <wp:lineTo x="0" y="13196"/>
+              <wp:lineTo x="4862" y="19447"/>
+              <wp:lineTo x="6251" y="20836"/>
+              <wp:lineTo x="14585" y="20836"/>
+              <wp:lineTo x="15974" y="19447"/>
+              <wp:lineTo x="20836" y="13196"/>
+              <wp:lineTo x="20836" y="7640"/>
+              <wp:lineTo x="17363" y="2778"/>
+              <wp:lineTo x="13196" y="0"/>
+              <wp:lineTo x="7640" y="0"/>
+            </wp:wrapPolygon>
+          </wp:wrapThrough>
+          <wp:docPr id="4" name="Imagen 4"/>
+          <wp:cNvGraphicFramePr>
+            <a:graphicFrameLocks xmlns:a="http://schemas.openxmlformats.org/drawingml/2006/main" noChangeAspect="1"/>
+          </wp:cNvGraphicFramePr>
+          <a:graphic xmlns:a="http://schemas.openxmlformats.org/drawingml/2006/main">
+            <a:graphicData uri="http://schemas.openxmlformats.org/drawingml/2006/picture">
+              <pic:pic xmlns:pic="http://schemas.openxmlformats.org/drawingml/2006/picture">
+                <pic:nvPicPr>
+                  <pic:cNvPr id="4" name="Imagen 4"/>
+                  <pic:cNvPicPr/>
+                </pic:nvPicPr>
+                <pic:blipFill>
+                  <a:blip r:embed="rId1">
+                    <a:extLst>
+                      <a:ext uri="{28A0092B-C50C-407E-A947-70E740481C1C}">
+                        <a14:useLocalDpi xmlns:a14="http://schemas.microsoft.com/office/drawing/2010/main" val="0"/>
+                      </a:ext>
+                    </a:extLst>
+                  </a:blip>
+                  <a:stretch>
+                    <a:fillRect/>
+                  </a:stretch>
+                </pic:blipFill>
+                <pic:spPr>
+                  <a:xfrm>
+                    <a:off x="0" y="0"/>
+                    <a:ext cx="592455" cy="592455"/>
+                  </a:xfrm>
+                  <a:prstGeom prst="rect">
+                    <a:avLst/>
+                  </a:prstGeom>
+                </pic:spPr>
+              </pic:pic>
+            </a:graphicData>
+          </a:graphic>
+          <wp14:sizeRelH relativeFrom="margin">
+            <wp14:pctWidth>0</wp14:pctWidth>
+          </wp14:sizeRelH>
+          <wp14:sizeRelV relativeFrom="margin">
+            <wp14:pctHeight>0</wp14:pctHeight>
+          </wp14:sizeRelV>
+        </wp:anchor>
+      </w:drawing>
+    </w:r>
+  </w:p>
+</w:hdr>
+</file>
+
 <file path=word/numbering.xml><?xml version="1.0" encoding="utf-8"?>
-<w:numbering xmlns:wpc="http://schemas.microsoft.com/office/word/2010/wordprocessingCanvas" xmlns:cx="http://schemas.microsoft.com/office/drawing/2014/chartex" xmlns:cx1="http://schemas.microsoft.com/office/drawing/2015/9/8/chartex" xmlns:cx2="http://schemas.microsoft.com/office/drawing/2015/10/21/chartex" xmlns:cx3="http://schemas.microsoft.com/office/drawing/2016/5/9/chartex" xmlns:cx4="http://schemas.microsoft.com/office/drawing/2016/5/10/chartex" xmlns:cx5="http://schemas.microsoft.com/office/drawing/2016/5/11/chartex" xmlns:cx6="http://schemas.microsoft.com/office/drawing/2016/5/12/chartex" xmlns:cx7="http://schemas.microsoft.com/office/drawing/2016/5/13/chartex" xmlns:cx8="http://schemas.microsoft.com/office/drawing/2016/5/14/chartex" xmlns:mc="http://schemas.openxmlformats.org/markup-compatibility/2006" xmlns:aink="http://schemas.microsoft.com/office/drawing/2016/ink" xmlns:am3d="http://schemas.microsoft.com/office/drawing/2017/model3d" xmlns:o="urn:schemas-microsoft-com:office:office" xmlns:oel="http://schemas.microsoft.com/office/2019/extlst" xmlns:r="http://schemas.openxmlformats.org/officeDocument/2006/relationships" xmlns:m="http://schemas.openxmlformats.org/officeDocument/2006/math" xmlns:v="urn:schemas-microsoft-com:vml" xmlns:wp14="http://schemas.microsoft.com/office/word/2010/wordprocessingDrawing" xmlns:wp="http://schemas.openxmlformats.org/drawingml/2006/wordprocessingDrawing" xmlns:w10="urn:schemas-microsoft-com:office:word" xmlns:w="http://schemas.openxmlformats.org/wordprocessingml/2006/main" xmlns:w14="http://schemas.microsoft.com/office/word/2010/wordml" xmlns:w15="http://schemas.microsoft.com/office/word/2012/wordml" xmlns:w16cex="http://schemas.microsoft.com/office/word/2018/wordml/cex" xmlns:w16cid="http://schemas.microsoft.com/office/word/2016/wordml/cid" xmlns:w16="http://schemas.microsoft.com/office/word/2018/wordml" xmlns:w16du="http://schemas.microsoft.com/office/word/2023/wordml/word16du" xmlns:w16sdtdh="http://schemas.microsoft.com/office/word/2020/wordml/sdtdatahash" xmlns:w16sdtfl="http://schemas.microsoft.com/office/word/2024/wordml/sdtformatlock" xmlns:w16se="http://schemas.microsoft.com/office/word/2015/wordml/symex" xmlns:wpg="http://schemas.microsoft.com/office/word/2010/wordprocessingGroup" xmlns:wpi="http://schemas.microsoft.com/office/word/2010/wordprocessingInk" xmlns:wne="http://schemas.microsoft.com/office/word/2006/wordml" xmlns:wps="http://schemas.microsoft.com/office/word/2010/wordprocessingShape" mc:Ignorable="w14 w15 w16se w16cid w16 w16cex w16sdtdh w16sdtfl w16du wp14">
+<w:numbering xmlns:wpc="http://schemas.microsoft.com/office/word/2010/wordprocessingCanvas" xmlns:cx="http://schemas.microsoft.com/office/drawing/2014/chartex" xmlns:cx1="http://schemas.microsoft.com/office/drawing/2015/9/8/chartex" xmlns:cx2="http://schemas.microsoft.com/office/drawing/2015/10/21/chartex" xmlns:cx3="http://schemas.microsoft.com/office/drawing/2016/5/9/chartex" xmlns:cx4="http://schemas.microsoft.com/office/drawing/2016/5/10/chartex" xmlns:cx5="http://schemas.microsoft.com/office/drawing/2016/5/11/chartex" xmlns:cx6="http://schemas.microsoft.com/office/drawing/2016/5/12/chartex" xmlns:cx7="http://schemas.microsoft.com/office/drawing/2016/5/13/chartex" xmlns:cx8="http://schemas.microsoft.com/office/drawing/2016/5/14/chartex" xmlns:mc="http://schemas.openxmlformats.org/markup-compatibility/2006" xmlns:aink="http://schemas.microsoft.com/office/drawing/2016/ink" xmlns:am3d="http://schemas.microsoft.com/office/drawing/2017/model3d" xmlns:o="urn:schemas-microsoft-com:office:office" xmlns:r="http://schemas.openxmlformats.org/officeDocument/2006/relationships" xmlns:m="http://schemas.openxmlformats.org/officeDocument/2006/math" xmlns:v="urn:schemas-microsoft-com:vml" xmlns:wp14="http://schemas.microsoft.com/office/word/2010/wordprocessingDrawing" xmlns:wp="http://schemas.openxmlformats.org/drawingml/2006/wordprocessingDrawing" xmlns:w10="urn:schemas-microsoft-com:office:word" xmlns:w="http://schemas.openxmlformats.org/wordprocessingml/2006/main" xmlns:w14="http://schemas.microsoft.com/office/word/2010/wordml" xmlns:w15="http://schemas.microsoft.com/office/word/2012/wordml" xmlns:w16cex="http://schemas.microsoft.com/office/word/2018/wordml/cex" xmlns:w16cid="http://schemas.microsoft.com/office/word/2016/wordml/cid" xmlns:w16="http://schemas.microsoft.com/office/word/2018/wordml" xmlns:w16sdtdh="http://schemas.microsoft.com/office/word/2020/wordml/sdtdatahash" xmlns:w16se="http://schemas.microsoft.com/office/word/2015/wordml/symex" xmlns:wpg="http://schemas.microsoft.com/office/word/2010/wordprocessingGroup" xmlns:wpi="http://schemas.microsoft.com/office/word/2010/wordprocessingInk" xmlns:wne="http://schemas.microsoft.com/office/word/2006/wordml" xmlns:wps="http://schemas.microsoft.com/office/word/2010/wordprocessingShape" mc:Ignorable="w14 w15 w16se w16cid w16 w16cex w16sdtdh wp14">
   <w:abstractNum w:abstractNumId="0" w15:restartNumberingAfterBreak="0">
-    <w:nsid w:val="22607E54"/>
+    <w:nsid w:val="0D1A5D46"/>
     <w:multiLevelType w:val="hybridMultilevel"/>
-    <w:tmpl w:val="E012C0F8"/>
-    <w:lvl w:ilvl="0" w:tplc="E376A224">
+    <w:tmpl w:val="3FB8F716"/>
+    <w:lvl w:ilvl="0" w:tplc="0C0A000F">
       <w:start w:val="1"/>
       <w:numFmt w:val="decimal"/>
       <w:lvlText w:val="%1."/>
       <w:lvlJc w:val="left"/>
       <w:pPr>
-        <w:ind w:left="750" w:hanging="390"/>
+        <w:ind w:left="720" w:hanging="360"/>
       </w:pPr>
       <w:rPr>
         <w:rFonts w:hint="default"/>
@@ -1284,6 +2141,95 @@
     </w:lvl>
   </w:abstractNum>
   <w:abstractNum w:abstractNumId="1" w15:restartNumberingAfterBreak="0">
+    <w:nsid w:val="22607E54"/>
+    <w:multiLevelType w:val="hybridMultilevel"/>
+    <w:tmpl w:val="E012C0F8"/>
+    <w:lvl w:ilvl="0" w:tplc="E376A224">
+      <w:start w:val="1"/>
+      <w:numFmt w:val="decimal"/>
+      <w:lvlText w:val="%1."/>
+      <w:lvlJc w:val="left"/>
+      <w:pPr>
+        <w:ind w:left="750" w:hanging="390"/>
+      </w:pPr>
+      <w:rPr>
+        <w:rFonts w:hint="default"/>
+      </w:rPr>
+    </w:lvl>
+    <w:lvl w:ilvl="1" w:tplc="0C0A0019" w:tentative="1">
+      <w:start w:val="1"/>
+      <w:numFmt w:val="lowerLetter"/>
+      <w:lvlText w:val="%2."/>
+      <w:lvlJc w:val="left"/>
+      <w:pPr>
+        <w:ind w:left="1440" w:hanging="360"/>
+      </w:pPr>
+    </w:lvl>
+    <w:lvl w:ilvl="2" w:tplc="0C0A001B" w:tentative="1">
+      <w:start w:val="1"/>
+      <w:numFmt w:val="lowerRoman"/>
+      <w:lvlText w:val="%3."/>
+      <w:lvlJc w:val="right"/>
+      <w:pPr>
+        <w:ind w:left="2160" w:hanging="180"/>
+      </w:pPr>
+    </w:lvl>
+    <w:lvl w:ilvl="3" w:tplc="0C0A000F" w:tentative="1">
+      <w:start w:val="1"/>
+      <w:numFmt w:val="decimal"/>
+      <w:lvlText w:val="%4."/>
+      <w:lvlJc w:val="left"/>
+      <w:pPr>
+        <w:ind w:left="2880" w:hanging="360"/>
+      </w:pPr>
+    </w:lvl>
+    <w:lvl w:ilvl="4" w:tplc="0C0A0019" w:tentative="1">
+      <w:start w:val="1"/>
+      <w:numFmt w:val="lowerLetter"/>
+      <w:lvlText w:val="%5."/>
+      <w:lvlJc w:val="left"/>
+      <w:pPr>
+        <w:ind w:left="3600" w:hanging="360"/>
+      </w:pPr>
+    </w:lvl>
+    <w:lvl w:ilvl="5" w:tplc="0C0A001B" w:tentative="1">
+      <w:start w:val="1"/>
+      <w:numFmt w:val="lowerRoman"/>
+      <w:lvlText w:val="%6."/>
+      <w:lvlJc w:val="right"/>
+      <w:pPr>
+        <w:ind w:left="4320" w:hanging="180"/>
+      </w:pPr>
+    </w:lvl>
+    <w:lvl w:ilvl="6" w:tplc="0C0A000F" w:tentative="1">
+      <w:start w:val="1"/>
+      <w:numFmt w:val="decimal"/>
+      <w:lvlText w:val="%7."/>
+      <w:lvlJc w:val="left"/>
+      <w:pPr>
+        <w:ind w:left="5040" w:hanging="360"/>
+      </w:pPr>
+    </w:lvl>
+    <w:lvl w:ilvl="7" w:tplc="0C0A0019" w:tentative="1">
+      <w:start w:val="1"/>
+      <w:numFmt w:val="lowerLetter"/>
+      <w:lvlText w:val="%8."/>
+      <w:lvlJc w:val="left"/>
+      <w:pPr>
+        <w:ind w:left="5760" w:hanging="360"/>
+      </w:pPr>
+    </w:lvl>
+    <w:lvl w:ilvl="8" w:tplc="0C0A001B" w:tentative="1">
+      <w:start w:val="1"/>
+      <w:numFmt w:val="lowerRoman"/>
+      <w:lvlText w:val="%9."/>
+      <w:lvlJc w:val="right"/>
+      <w:pPr>
+        <w:ind w:left="6480" w:hanging="180"/>
+      </w:pPr>
+    </w:lvl>
+  </w:abstractNum>
+  <w:abstractNum w:abstractNumId="2" w15:restartNumberingAfterBreak="0">
     <w:nsid w:val="547F42B1"/>
     <w:multiLevelType w:val="hybridMultilevel"/>
     <w:tmpl w:val="90EC2E20"/>
@@ -1396,17 +2342,20 @@
       </w:rPr>
     </w:lvl>
   </w:abstractNum>
-  <w:num w:numId="1" w16cid:durableId="231619100">
+  <w:num w:numId="1">
+    <w:abstractNumId w:val="1"/>
+  </w:num>
+  <w:num w:numId="2">
+    <w:abstractNumId w:val="2"/>
+  </w:num>
+  <w:num w:numId="3">
     <w:abstractNumId w:val="0"/>
-  </w:num>
-  <w:num w:numId="2" w16cid:durableId="1583835042">
-    <w:abstractNumId w:val="1"/>
   </w:num>
 </w:numbering>
 </file>
 
 <file path=word/styles.xml><?xml version="1.0" encoding="utf-8"?>
-<w:styles xmlns:mc="http://schemas.openxmlformats.org/markup-compatibility/2006" xmlns:r="http://schemas.openxmlformats.org/officeDocument/2006/relationships" xmlns:w="http://schemas.openxmlformats.org/wordprocessingml/2006/main" xmlns:w14="http://schemas.microsoft.com/office/word/2010/wordml" xmlns:w15="http://schemas.microsoft.com/office/word/2012/wordml" xmlns:w16cex="http://schemas.microsoft.com/office/word/2018/wordml/cex" xmlns:w16cid="http://schemas.microsoft.com/office/word/2016/wordml/cid" xmlns:w16="http://schemas.microsoft.com/office/word/2018/wordml" xmlns:w16du="http://schemas.microsoft.com/office/word/2023/wordml/word16du" xmlns:w16sdtdh="http://schemas.microsoft.com/office/word/2020/wordml/sdtdatahash" xmlns:w16sdtfl="http://schemas.microsoft.com/office/word/2024/wordml/sdtformatlock" xmlns:w16se="http://schemas.microsoft.com/office/word/2015/wordml/symex" mc:Ignorable="w14 w15 w16se w16cid w16 w16cex w16sdtdh w16sdtfl w16du">
+<w:styles xmlns:mc="http://schemas.openxmlformats.org/markup-compatibility/2006" xmlns:r="http://schemas.openxmlformats.org/officeDocument/2006/relationships" xmlns:w="http://schemas.openxmlformats.org/wordprocessingml/2006/main" xmlns:w14="http://schemas.microsoft.com/office/word/2010/wordml" xmlns:w15="http://schemas.microsoft.com/office/word/2012/wordml" xmlns:w16cex="http://schemas.microsoft.com/office/word/2018/wordml/cex" xmlns:w16cid="http://schemas.microsoft.com/office/word/2016/wordml/cid" xmlns:w16="http://schemas.microsoft.com/office/word/2018/wordml" xmlns:w16sdtdh="http://schemas.microsoft.com/office/word/2020/wordml/sdtdatahash" xmlns:w16se="http://schemas.microsoft.com/office/word/2015/wordml/symex" mc:Ignorable="w14 w15 w16se w16cid w16 w16cex w16sdtdh">
   <w:docDefaults>
     <w:rPrDefault>
       <w:rPr>
@@ -2362,11 +3311,135 @@
       <w14:ligatures w14:val="none"/>
     </w:rPr>
   </w:style>
+  <w:style w:type="paragraph" w:styleId="NormalWeb">
+    <w:name w:val="Normal (Web)"/>
+    <w:basedOn w:val="Normal"/>
+    <w:uiPriority w:val="99"/>
+    <w:semiHidden/>
+    <w:unhideWhenUsed/>
+    <w:rsid w:val="00F57C7E"/>
+    <w:pPr>
+      <w:spacing w:before="100" w:beforeAutospacing="1" w:after="100" w:afterAutospacing="1" w:line="240" w:lineRule="auto"/>
+      <w:jc w:val="left"/>
+    </w:pPr>
+    <w:rPr>
+      <w:rFonts w:ascii="Times New Roman" w:eastAsia="Times New Roman" w:hAnsi="Times New Roman" w:cs="Times New Roman"/>
+      <w:kern w:val="0"/>
+      <w:sz w:val="24"/>
+      <w:lang w:eastAsia="es-ES"/>
+      <w14:ligatures w14:val="none"/>
+    </w:rPr>
+  </w:style>
+  <w:style w:type="character" w:styleId="Textoennegrita">
+    <w:name w:val="Strong"/>
+    <w:basedOn w:val="Fuentedeprrafopredeter"/>
+    <w:uiPriority w:val="22"/>
+    <w:qFormat/>
+    <w:rsid w:val="00F57C7E"/>
+    <w:rPr>
+      <w:b/>
+      <w:bCs/>
+    </w:rPr>
+  </w:style>
+  <w:style w:type="paragraph" w:styleId="Encabezado">
+    <w:name w:val="header"/>
+    <w:basedOn w:val="Normal"/>
+    <w:link w:val="EncabezadoCar"/>
+    <w:uiPriority w:val="99"/>
+    <w:unhideWhenUsed/>
+    <w:rsid w:val="00754DC3"/>
+    <w:pPr>
+      <w:tabs>
+        <w:tab w:val="center" w:pos="4252"/>
+        <w:tab w:val="right" w:pos="8504"/>
+      </w:tabs>
+      <w:spacing w:after="0" w:line="240" w:lineRule="auto"/>
+    </w:pPr>
+  </w:style>
+  <w:style w:type="character" w:customStyle="1" w:styleId="EncabezadoCar">
+    <w:name w:val="Encabezado Car"/>
+    <w:basedOn w:val="Fuentedeprrafopredeter"/>
+    <w:link w:val="Encabezado"/>
+    <w:uiPriority w:val="99"/>
+    <w:rsid w:val="00754DC3"/>
+    <w:rPr>
+      <w:sz w:val="26"/>
+    </w:rPr>
+  </w:style>
+  <w:style w:type="paragraph" w:styleId="Piedepgina">
+    <w:name w:val="footer"/>
+    <w:basedOn w:val="Normal"/>
+    <w:link w:val="PiedepginaCar"/>
+    <w:uiPriority w:val="99"/>
+    <w:unhideWhenUsed/>
+    <w:rsid w:val="00754DC3"/>
+    <w:pPr>
+      <w:tabs>
+        <w:tab w:val="center" w:pos="4252"/>
+        <w:tab w:val="right" w:pos="8504"/>
+      </w:tabs>
+      <w:spacing w:after="0" w:line="240" w:lineRule="auto"/>
+    </w:pPr>
+  </w:style>
+  <w:style w:type="character" w:customStyle="1" w:styleId="PiedepginaCar">
+    <w:name w:val="Pie de página Car"/>
+    <w:basedOn w:val="Fuentedeprrafopredeter"/>
+    <w:link w:val="Piedepgina"/>
+    <w:uiPriority w:val="99"/>
+    <w:rsid w:val="00754DC3"/>
+    <w:rPr>
+      <w:sz w:val="26"/>
+    </w:rPr>
+  </w:style>
+  <w:style w:type="paragraph" w:styleId="TtuloTDC">
+    <w:name w:val="TOC Heading"/>
+    <w:basedOn w:val="Ttulo1"/>
+    <w:next w:val="Normal"/>
+    <w:uiPriority w:val="39"/>
+    <w:unhideWhenUsed/>
+    <w:qFormat/>
+    <w:rsid w:val="00C45CF0"/>
+    <w:pPr>
+      <w:spacing w:before="240" w:after="0" w:line="259" w:lineRule="auto"/>
+      <w:jc w:val="left"/>
+      <w:outlineLvl w:val="9"/>
+    </w:pPr>
+    <w:rPr>
+      <w:kern w:val="0"/>
+      <w:sz w:val="32"/>
+      <w:szCs w:val="32"/>
+      <w:lang w:eastAsia="es-ES"/>
+      <w14:ligatures w14:val="none"/>
+    </w:rPr>
+  </w:style>
+  <w:style w:type="paragraph" w:styleId="TDC1">
+    <w:name w:val="toc 1"/>
+    <w:basedOn w:val="Normal"/>
+    <w:next w:val="Normal"/>
+    <w:autoRedefine/>
+    <w:uiPriority w:val="39"/>
+    <w:unhideWhenUsed/>
+    <w:rsid w:val="00C45CF0"/>
+    <w:pPr>
+      <w:spacing w:after="100"/>
+    </w:pPr>
+  </w:style>
+  <w:style w:type="character" w:styleId="Hipervnculo">
+    <w:name w:val="Hyperlink"/>
+    <w:basedOn w:val="Fuentedeprrafopredeter"/>
+    <w:uiPriority w:val="99"/>
+    <w:unhideWhenUsed/>
+    <w:rsid w:val="00C45CF0"/>
+    <w:rPr>
+      <w:color w:val="0563C1" w:themeColor="hyperlink"/>
+      <w:u w:val="single"/>
+    </w:rPr>
+  </w:style>
 </w:styles>
 </file>
 
 <file path=word/glossary/document.xml><?xml version="1.0" encoding="utf-8"?>
-<w:glossaryDocument xmlns:wpc="http://schemas.microsoft.com/office/word/2010/wordprocessingCanvas" xmlns:cx="http://schemas.microsoft.com/office/drawing/2014/chartex" xmlns:cx1="http://schemas.microsoft.com/office/drawing/2015/9/8/chartex" xmlns:cx2="http://schemas.microsoft.com/office/drawing/2015/10/21/chartex" xmlns:cx3="http://schemas.microsoft.com/office/drawing/2016/5/9/chartex" xmlns:cx4="http://schemas.microsoft.com/office/drawing/2016/5/10/chartex" xmlns:cx5="http://schemas.microsoft.com/office/drawing/2016/5/11/chartex" xmlns:cx6="http://schemas.microsoft.com/office/drawing/2016/5/12/chartex" xmlns:cx7="http://schemas.microsoft.com/office/drawing/2016/5/13/chartex" xmlns:cx8="http://schemas.microsoft.com/office/drawing/2016/5/14/chartex" xmlns:mc="http://schemas.openxmlformats.org/markup-compatibility/2006" xmlns:aink="http://schemas.microsoft.com/office/drawing/2016/ink" xmlns:am3d="http://schemas.microsoft.com/office/drawing/2017/model3d" xmlns:o="urn:schemas-microsoft-com:office:office" xmlns:oel="http://schemas.microsoft.com/office/2019/extlst" xmlns:r="http://schemas.openxmlformats.org/officeDocument/2006/relationships" xmlns:m="http://schemas.openxmlformats.org/officeDocument/2006/math" xmlns:v="urn:schemas-microsoft-com:vml" xmlns:wp14="http://schemas.microsoft.com/office/word/2010/wordprocessingDrawing" xmlns:wp="http://schemas.openxmlformats.org/drawingml/2006/wordprocessingDrawing" xmlns:w10="urn:schemas-microsoft-com:office:word" xmlns:w="http://schemas.openxmlformats.org/wordprocessingml/2006/main" xmlns:w14="http://schemas.microsoft.com/office/word/2010/wordml" xmlns:w15="http://schemas.microsoft.com/office/word/2012/wordml" xmlns:w16cex="http://schemas.microsoft.com/office/word/2018/wordml/cex" xmlns:w16cid="http://schemas.microsoft.com/office/word/2016/wordml/cid" xmlns:w16="http://schemas.microsoft.com/office/word/2018/wordml" xmlns:w16du="http://schemas.microsoft.com/office/word/2023/wordml/word16du" xmlns:w16sdtdh="http://schemas.microsoft.com/office/word/2020/wordml/sdtdatahash" xmlns:w16sdtfl="http://schemas.microsoft.com/office/word/2024/wordml/sdtformatlock" xmlns:w16se="http://schemas.microsoft.com/office/word/2015/wordml/symex" xmlns:wpg="http://schemas.microsoft.com/office/word/2010/wordprocessingGroup" xmlns:wpi="http://schemas.microsoft.com/office/word/2010/wordprocessingInk" xmlns:wne="http://schemas.microsoft.com/office/word/2006/wordml" xmlns:wps="http://schemas.microsoft.com/office/word/2010/wordprocessingShape" mc:Ignorable="w14 w15 w16se w16cid w16 w16cex w16sdtdh w16sdtfl w16du wp14">
+<w:glossaryDocument xmlns:wpc="http://schemas.microsoft.com/office/word/2010/wordprocessingCanvas" xmlns:cx="http://schemas.microsoft.com/office/drawing/2014/chartex" xmlns:cx1="http://schemas.microsoft.com/office/drawing/2015/9/8/chartex" xmlns:cx2="http://schemas.microsoft.com/office/drawing/2015/10/21/chartex" xmlns:cx3="http://schemas.microsoft.com/office/drawing/2016/5/9/chartex" xmlns:cx4="http://schemas.microsoft.com/office/drawing/2016/5/10/chartex" xmlns:cx5="http://schemas.microsoft.com/office/drawing/2016/5/11/chartex" xmlns:cx6="http://schemas.microsoft.com/office/drawing/2016/5/12/chartex" xmlns:cx7="http://schemas.microsoft.com/office/drawing/2016/5/13/chartex" xmlns:cx8="http://schemas.microsoft.com/office/drawing/2016/5/14/chartex" xmlns:mc="http://schemas.openxmlformats.org/markup-compatibility/2006" xmlns:aink="http://schemas.microsoft.com/office/drawing/2016/ink" xmlns:am3d="http://schemas.microsoft.com/office/drawing/2017/model3d" xmlns:o="urn:schemas-microsoft-com:office:office" xmlns:r="http://schemas.openxmlformats.org/officeDocument/2006/relationships" xmlns:m="http://schemas.openxmlformats.org/officeDocument/2006/math" xmlns:v="urn:schemas-microsoft-com:vml" xmlns:wp14="http://schemas.microsoft.com/office/word/2010/wordprocessingDrawing" xmlns:wp="http://schemas.openxmlformats.org/drawingml/2006/wordprocessingDrawing" xmlns:w10="urn:schemas-microsoft-com:office:word" xmlns:w="http://schemas.openxmlformats.org/wordprocessingml/2006/main" xmlns:w14="http://schemas.microsoft.com/office/word/2010/wordml" xmlns:w15="http://schemas.microsoft.com/office/word/2012/wordml" xmlns:w16cex="http://schemas.microsoft.com/office/word/2018/wordml/cex" xmlns:w16cid="http://schemas.microsoft.com/office/word/2016/wordml/cid" xmlns:w16="http://schemas.microsoft.com/office/word/2018/wordml" xmlns:w16sdtdh="http://schemas.microsoft.com/office/word/2020/wordml/sdtdatahash" xmlns:w16se="http://schemas.microsoft.com/office/word/2015/wordml/symex" xmlns:wpg="http://schemas.microsoft.com/office/word/2010/wordprocessingGroup" xmlns:wpi="http://schemas.microsoft.com/office/word/2010/wordprocessingInk" xmlns:wne="http://schemas.microsoft.com/office/word/2006/wordml" xmlns:wps="http://schemas.microsoft.com/office/word/2010/wordprocessingShape" mc:Ignorable="w14 w15 w16se w16cid w16 w16cex w16sdtdh wp14">
   <w:docParts>
     <w:docPart>
       <w:docPartPr>
@@ -2437,7 +3510,7 @@
 </file>
 
 <file path=word/glossary/fontTable.xml><?xml version="1.0" encoding="utf-8"?>
-<w:fonts xmlns:mc="http://schemas.openxmlformats.org/markup-compatibility/2006" xmlns:r="http://schemas.openxmlformats.org/officeDocument/2006/relationships" xmlns:w="http://schemas.openxmlformats.org/wordprocessingml/2006/main" xmlns:w14="http://schemas.microsoft.com/office/word/2010/wordml" xmlns:w15="http://schemas.microsoft.com/office/word/2012/wordml" xmlns:w16cex="http://schemas.microsoft.com/office/word/2018/wordml/cex" xmlns:w16cid="http://schemas.microsoft.com/office/word/2016/wordml/cid" xmlns:w16="http://schemas.microsoft.com/office/word/2018/wordml" xmlns:w16du="http://schemas.microsoft.com/office/word/2023/wordml/word16du" xmlns:w16sdtdh="http://schemas.microsoft.com/office/word/2020/wordml/sdtdatahash" xmlns:w16sdtfl="http://schemas.microsoft.com/office/word/2024/wordml/sdtformatlock" xmlns:w16se="http://schemas.microsoft.com/office/word/2015/wordml/symex" mc:Ignorable="w14 w15 w16se w16cid w16 w16cex w16sdtdh w16sdtfl w16du">
+<w:fonts xmlns:mc="http://schemas.openxmlformats.org/markup-compatibility/2006" xmlns:r="http://schemas.openxmlformats.org/officeDocument/2006/relationships" xmlns:w="http://schemas.openxmlformats.org/wordprocessingml/2006/main" xmlns:w14="http://schemas.microsoft.com/office/word/2010/wordml" xmlns:w15="http://schemas.microsoft.com/office/word/2012/wordml" xmlns:w16cex="http://schemas.microsoft.com/office/word/2018/wordml/cex" xmlns:w16cid="http://schemas.microsoft.com/office/word/2016/wordml/cid" xmlns:w16="http://schemas.microsoft.com/office/word/2018/wordml" xmlns:w16sdtdh="http://schemas.microsoft.com/office/word/2020/wordml/sdtdatahash" xmlns:w16se="http://schemas.microsoft.com/office/word/2015/wordml/symex" mc:Ignorable="w14 w15 w16se w16cid w16 w16cex w16sdtdh">
   <w:font w:name="Times New Roman">
     <w:panose1 w:val="02020603050405020304"/>
     <w:charset w:val="00"/>
@@ -2484,7 +3557,7 @@
 </file>
 
 <file path=word/glossary/settings.xml><?xml version="1.0" encoding="utf-8"?>
-<w:settings xmlns:mc="http://schemas.openxmlformats.org/markup-compatibility/2006" xmlns:o="urn:schemas-microsoft-com:office:office" xmlns:r="http://schemas.openxmlformats.org/officeDocument/2006/relationships" xmlns:m="http://schemas.openxmlformats.org/officeDocument/2006/math" xmlns:v="urn:schemas-microsoft-com:vml" xmlns:w10="urn:schemas-microsoft-com:office:word" xmlns:w="http://schemas.openxmlformats.org/wordprocessingml/2006/main" xmlns:w14="http://schemas.microsoft.com/office/word/2010/wordml" xmlns:w15="http://schemas.microsoft.com/office/word/2012/wordml" xmlns:w16cex="http://schemas.microsoft.com/office/word/2018/wordml/cex" xmlns:w16cid="http://schemas.microsoft.com/office/word/2016/wordml/cid" xmlns:w16="http://schemas.microsoft.com/office/word/2018/wordml" xmlns:w16du="http://schemas.microsoft.com/office/word/2023/wordml/word16du" xmlns:w16sdtdh="http://schemas.microsoft.com/office/word/2020/wordml/sdtdatahash" xmlns:w16sdtfl="http://schemas.microsoft.com/office/word/2024/wordml/sdtformatlock" xmlns:w16se="http://schemas.microsoft.com/office/word/2015/wordml/symex" xmlns:sl="http://schemas.openxmlformats.org/schemaLibrary/2006/main" mc:Ignorable="w14 w15 w16se w16cid w16 w16cex w16sdtdh w16sdtfl w16du">
+<w:settings xmlns:mc="http://schemas.openxmlformats.org/markup-compatibility/2006" xmlns:o="urn:schemas-microsoft-com:office:office" xmlns:r="http://schemas.openxmlformats.org/officeDocument/2006/relationships" xmlns:m="http://schemas.openxmlformats.org/officeDocument/2006/math" xmlns:v="urn:schemas-microsoft-com:vml" xmlns:w10="urn:schemas-microsoft-com:office:word" xmlns:w="http://schemas.openxmlformats.org/wordprocessingml/2006/main" xmlns:w14="http://schemas.microsoft.com/office/word/2010/wordml" xmlns:w15="http://schemas.microsoft.com/office/word/2012/wordml" xmlns:w16cex="http://schemas.microsoft.com/office/word/2018/wordml/cex" xmlns:w16cid="http://schemas.microsoft.com/office/word/2016/wordml/cid" xmlns:w16="http://schemas.microsoft.com/office/word/2018/wordml" xmlns:w16sdtdh="http://schemas.microsoft.com/office/word/2020/wordml/sdtdatahash" xmlns:w16se="http://schemas.microsoft.com/office/word/2015/wordml/symex" xmlns:sl="http://schemas.openxmlformats.org/schemaLibrary/2006/main" mc:Ignorable="w14 w15 w16se w16cid w16 w16cex w16sdtdh">
   <w:view w:val="normal"/>
   <w:defaultTabStop w:val="708"/>
   <w:hyphenationZone w:val="425"/>
@@ -2501,6 +3574,7 @@
   <w:rsids>
     <w:rsidRoot w:val="00DB76CF"/>
     <w:rsid w:val="007E2843"/>
+    <w:rsid w:val="008A7CE9"/>
     <w:rsid w:val="00AC7D40"/>
     <w:rsid w:val="00B00982"/>
     <w:rsid w:val="00C872A4"/>
@@ -2529,7 +3603,7 @@
 </file>
 
 <file path=word/glossary/styles.xml><?xml version="1.0" encoding="utf-8"?>
-<w:styles xmlns:mc="http://schemas.openxmlformats.org/markup-compatibility/2006" xmlns:r="http://schemas.openxmlformats.org/officeDocument/2006/relationships" xmlns:w="http://schemas.openxmlformats.org/wordprocessingml/2006/main" xmlns:w14="http://schemas.microsoft.com/office/word/2010/wordml" xmlns:w15="http://schemas.microsoft.com/office/word/2012/wordml" xmlns:w16cex="http://schemas.microsoft.com/office/word/2018/wordml/cex" xmlns:w16cid="http://schemas.microsoft.com/office/word/2016/wordml/cid" xmlns:w16="http://schemas.microsoft.com/office/word/2018/wordml" xmlns:w16du="http://schemas.microsoft.com/office/word/2023/wordml/word16du" xmlns:w16sdtdh="http://schemas.microsoft.com/office/word/2020/wordml/sdtdatahash" xmlns:w16sdtfl="http://schemas.microsoft.com/office/word/2024/wordml/sdtformatlock" xmlns:w16se="http://schemas.microsoft.com/office/word/2015/wordml/symex" mc:Ignorable="w14 w15 w16se w16cid w16 w16cex w16sdtdh w16sdtfl w16du">
+<w:styles xmlns:mc="http://schemas.openxmlformats.org/markup-compatibility/2006" xmlns:r="http://schemas.openxmlformats.org/officeDocument/2006/relationships" xmlns:w="http://schemas.openxmlformats.org/wordprocessingml/2006/main" xmlns:w14="http://schemas.microsoft.com/office/word/2010/wordml" xmlns:w15="http://schemas.microsoft.com/office/word/2012/wordml" xmlns:w16cex="http://schemas.microsoft.com/office/word/2018/wordml/cex" xmlns:w16cid="http://schemas.microsoft.com/office/word/2016/wordml/cid" xmlns:w16="http://schemas.microsoft.com/office/word/2018/wordml" xmlns:w16sdtdh="http://schemas.microsoft.com/office/word/2020/wordml/sdtdatahash" xmlns:w16se="http://schemas.microsoft.com/office/word/2015/wordml/symex" mc:Ignorable="w14 w15 w16se w16cid w16 w16cex w16sdtdh">
   <w:docDefaults>
     <w:rPrDefault>
       <w:rPr>
@@ -2968,7 +4042,7 @@
 </file>
 
 <file path=word/glossary/webSettings.xml><?xml version="1.0" encoding="utf-8"?>
-<w:webSettings xmlns:mc="http://schemas.openxmlformats.org/markup-compatibility/2006" xmlns:r="http://schemas.openxmlformats.org/officeDocument/2006/relationships" xmlns:w="http://schemas.openxmlformats.org/wordprocessingml/2006/main" xmlns:w14="http://schemas.microsoft.com/office/word/2010/wordml" xmlns:w15="http://schemas.microsoft.com/office/word/2012/wordml" xmlns:w16cex="http://schemas.microsoft.com/office/word/2018/wordml/cex" xmlns:w16cid="http://schemas.microsoft.com/office/word/2016/wordml/cid" xmlns:w16="http://schemas.microsoft.com/office/word/2018/wordml" xmlns:w16du="http://schemas.microsoft.com/office/word/2023/wordml/word16du" xmlns:w16sdtdh="http://schemas.microsoft.com/office/word/2020/wordml/sdtdatahash" xmlns:w16sdtfl="http://schemas.microsoft.com/office/word/2024/wordml/sdtformatlock" xmlns:w16se="http://schemas.microsoft.com/office/word/2015/wordml/symex" mc:Ignorable="w14 w15 w16se w16cid w16 w16cex w16sdtdh w16sdtfl w16du">
+<w:webSettings xmlns:mc="http://schemas.openxmlformats.org/markup-compatibility/2006" xmlns:r="http://schemas.openxmlformats.org/officeDocument/2006/relationships" xmlns:w="http://schemas.openxmlformats.org/wordprocessingml/2006/main" xmlns:w14="http://schemas.microsoft.com/office/word/2010/wordml" xmlns:w15="http://schemas.microsoft.com/office/word/2012/wordml" xmlns:w16cex="http://schemas.microsoft.com/office/word/2018/wordml/cex" xmlns:w16cid="http://schemas.microsoft.com/office/word/2016/wordml/cid" xmlns:w16="http://schemas.microsoft.com/office/word/2018/wordml" xmlns:w16sdtdh="http://schemas.microsoft.com/office/word/2020/wordml/sdtdatahash" xmlns:w16se="http://schemas.microsoft.com/office/word/2015/wordml/symex" mc:Ignorable="w14 w15 w16se w16cid w16 w16cex w16sdtdh">
   <w:optimizeForBrowser/>
   <w:allowPNG/>
 </w:webSettings>
@@ -3271,13 +4345,17 @@
 
 <file path=customXml/item1.xml><?xml version="1.0" encoding="utf-8"?>
 <CoverPageProperties xmlns="http://schemas.microsoft.com/office/2006/coverPageProps">
-  <PublishDate>2025-11-08T00:00:00</PublishDate>
+  <PublishDate>9 de noviembre de 2025</PublishDate>
   <Abstract/>
-  <CompanyAddress>Desarrollo de Aplicaciones Web</CompanyAddress>
+  <CompanyAddress>Eduardo Piquer Sánchez</CompanyAddress>
   <CompanyPhone/>
   <CompanyFax/>
   <CompanyEmail/>
 </CoverPageProperties>
+</file>
+
+<file path=customXml/item2.xml><?xml version="1.0" encoding="utf-8"?>
+<b:Sources xmlns:b="http://schemas.openxmlformats.org/officeDocument/2006/bibliography" xmlns="http://schemas.openxmlformats.org/officeDocument/2006/bibliography" SelectedStyle="\APASixthEditionOfficeOnline.xsl" StyleName="APA" Version="6"/>
 </file>
 
 <file path=customXml/itemProps1.xml><?xml version="1.0" encoding="utf-8"?>
@@ -3286,4 +4364,12 @@
     <ds:schemaRef ds:uri="http://schemas.microsoft.com/office/2006/coverPageProps"/>
   </ds:schemaRefs>
 </ds:datastoreItem>
+</file>
+
+<file path=customXml/itemProps2.xml><?xml version="1.0" encoding="utf-8"?>
+<ds:datastoreItem xmlns:ds="http://schemas.openxmlformats.org/officeDocument/2006/customXml" ds:itemID="{AFC66E02-A30C-4C8B-80AF-BB6E8943361F}">
+  <ds:schemaRefs>
+    <ds:schemaRef ds:uri="http://schemas.openxmlformats.org/officeDocument/2006/bibliography"/>
+  </ds:schemaRefs>
+</ds:datastoreItem>
 </file>
</xml_diff>